<commit_message>
Add Search bar in user dashboard
</commit_message>
<xml_diff>
--- a/ESOFT_admin_module-assessment_resource_10791_10791-1744178123139-CS6004ES_MS_CW1 (8).docx
+++ b/ESOFT_admin_module-assessment_resource_10791_10791-1744178123139-CS6004ES_MS_CW1 (8).docx
@@ -216,53 +216,35 @@
           <w:b/>
           <w:iCs/>
         </w:rPr>
-        <w:t xml:space="preserve">Rattapol </w:t>
-      </w:r>
-      <w:proofErr w:type="spellStart"/>
+        <w:t>Rattapol Kasemrat</w:t>
+      </w:r>
+      <w:r>
+        <w:rPr>
+          <w:bCs/>
+          <w:iCs/>
+        </w:rPr>
+        <w:tab/>
+      </w:r>
+      <w:r>
+        <w:rPr>
+          <w:bCs/>
+          <w:iCs/>
+        </w:rPr>
+        <w:tab/>
+      </w:r>
+      <w:r>
+        <w:rPr>
+          <w:bCs/>
+          <w:iCs/>
+        </w:rPr>
+        <w:t xml:space="preserve">  </w:t>
+      </w:r>
       <w:r>
         <w:rPr>
           <w:b/>
           <w:iCs/>
         </w:rPr>
-        <w:t>Kasemrat</w:t>
-      </w:r>
-      <w:proofErr w:type="spellEnd"/>
-      <w:r>
-        <w:rPr>
-          <w:bCs/>
-          <w:iCs/>
-        </w:rPr>
-        <w:tab/>
-      </w:r>
-      <w:proofErr w:type="gramStart"/>
-      <w:r>
-        <w:rPr>
-          <w:bCs/>
-          <w:iCs/>
-        </w:rPr>
-        <w:tab/>
-      </w:r>
-      <w:r>
-        <w:rPr>
-          <w:bCs/>
-          <w:iCs/>
-        </w:rPr>
-        <w:t xml:space="preserve">  </w:t>
-      </w:r>
-      <w:r>
-        <w:rPr>
-          <w:b/>
-          <w:iCs/>
-        </w:rPr>
-        <w:t>Student</w:t>
-      </w:r>
-      <w:proofErr w:type="gramEnd"/>
-      <w:r>
-        <w:rPr>
-          <w:b/>
-          <w:iCs/>
-        </w:rPr>
-        <w:t xml:space="preserve"> ID:</w:t>
+        <w:t>Student ID:</w:t>
       </w:r>
       <w:r>
         <w:rPr>
@@ -344,21 +326,7 @@
         <w:rPr>
           <w:color w:val="000000"/>
         </w:rPr>
-        <w:t>(</w:t>
-      </w:r>
-      <w:proofErr w:type="gramStart"/>
-      <w:r>
-        <w:rPr>
-          <w:color w:val="000000"/>
-        </w:rPr>
-        <w:t>signature</w:t>
-      </w:r>
-      <w:proofErr w:type="gramEnd"/>
-      <w:r>
-        <w:rPr>
-          <w:color w:val="000000"/>
-        </w:rPr>
-        <w:t>:)</w:t>
+        <w:t>(signature:)</w:t>
       </w:r>
       <w:r>
         <w:rPr>
@@ -374,7 +342,6 @@
         </w:rPr>
         <w:tab/>
       </w:r>
-      <w:proofErr w:type="gramStart"/>
       <w:r>
         <w:rPr>
           <w:color w:val="000000"/>
@@ -390,7 +357,6 @@
         </w:rPr>
         <w:tab/>
       </w:r>
-      <w:proofErr w:type="gramEnd"/>
       <w:r>
         <w:rPr>
           <w:color w:val="000000"/>
@@ -975,15 +941,7 @@
         <w:t>n</w:t>
       </w:r>
       <w:r>
-        <w:t xml:space="preserve"> Application Developer for a large IT development company. The company has been approached by </w:t>
-      </w:r>
-      <w:proofErr w:type="gramStart"/>
-      <w:r>
-        <w:t>a Household goods</w:t>
-      </w:r>
-      <w:proofErr w:type="gramEnd"/>
-      <w:r>
-        <w:t xml:space="preserve"> shifting company called e-Shift has grown to a level where they need to have an automated system to handle day today operational activities to meet customer demands. You are given the job to design and developing a Software solution for e-Shift to meet their business requirements. </w:t>
+        <w:t xml:space="preserve"> Application Developer for a large IT development company. The company has been approached by a Household goods shifting company called e-Shift has grown to a level where they need to have an automated system to handle day today operational activities to meet customer demands. You are given the job to design and developing a Software solution for e-Shift to meet their business requirements. </w:t>
       </w:r>
     </w:p>
     <w:p>
@@ -1887,23 +1845,7 @@
           <w:sz w:val="24"/>
           <w:szCs w:val="24"/>
         </w:rPr>
-        <w:t xml:space="preserve">Your reflection of own experience of using </w:t>
-      </w:r>
-      <w:proofErr w:type="spellStart"/>
-      <w:r>
-        <w:rPr>
-          <w:sz w:val="24"/>
-          <w:szCs w:val="24"/>
-        </w:rPr>
-        <w:t>c#</w:t>
-      </w:r>
-      <w:proofErr w:type="spellEnd"/>
-      <w:r>
-        <w:rPr>
-          <w:sz w:val="24"/>
-          <w:szCs w:val="24"/>
-        </w:rPr>
-        <w:t xml:space="preserve"> and visual studio for the development task, which feature you like and why, what issues you experienced and your solution to overcome it.</w:t>
+        <w:t>Your reflection of own experience of using c# and visual studio for the development task, which feature you like and why, what issues you experienced and your solution to overcome it.</w:t>
       </w:r>
     </w:p>
     <w:p>
@@ -2017,19 +1959,11 @@
                 <w:sz w:val="24"/>
               </w:rPr>
             </w:pPr>
-            <w:proofErr w:type="spellStart"/>
             <w:r>
               <w:rPr>
                 <w:sz w:val="24"/>
               </w:rPr>
-              <w:t>Characterised</w:t>
-            </w:r>
-            <w:proofErr w:type="spellEnd"/>
-            <w:r>
-              <w:rPr>
-                <w:sz w:val="24"/>
-              </w:rPr>
-              <w:t xml:space="preserve"> by</w:t>
+              <w:t>Characterised by</w:t>
             </w:r>
           </w:p>
         </w:tc>
@@ -7360,41 +7294,7 @@
           <w:sz w:val="24"/>
           <w:szCs w:val="24"/>
         </w:rPr>
-        <w:t xml:space="preserve">The following is database table diagram. I used SQL Server Management Studio for database management. The </w:t>
-      </w:r>
-      <w:proofErr w:type="spellStart"/>
-      <w:proofErr w:type="gramStart"/>
-      <w:r>
-        <w:rPr>
-          <w:sz w:val="24"/>
-          <w:szCs w:val="24"/>
-        </w:rPr>
-        <w:t>AspNetRoles,AspNetUserRoles</w:t>
-      </w:r>
-      <w:proofErr w:type="spellEnd"/>
-      <w:proofErr w:type="gramEnd"/>
-      <w:r>
-        <w:rPr>
-          <w:sz w:val="24"/>
-          <w:szCs w:val="24"/>
-        </w:rPr>
-        <w:t xml:space="preserve"> and </w:t>
-      </w:r>
-      <w:proofErr w:type="spellStart"/>
-      <w:r>
-        <w:rPr>
-          <w:sz w:val="24"/>
-          <w:szCs w:val="24"/>
-        </w:rPr>
-        <w:t>AspNetUsers</w:t>
-      </w:r>
-      <w:proofErr w:type="spellEnd"/>
-      <w:r>
-        <w:rPr>
-          <w:sz w:val="24"/>
-          <w:szCs w:val="24"/>
-        </w:rPr>
-        <w:t xml:space="preserve"> tables are built-in table</w:t>
+        <w:t>The following is database table diagram. I used SQL Server Management Studio for database management. The AspNetRoles,AspNetUserRoles and AspNetUsers tables are built-in table</w:t>
       </w:r>
       <w:r>
         <w:rPr>
@@ -7446,21 +7346,12 @@
           <w:szCs w:val="24"/>
         </w:rPr>
       </w:pPr>
-      <w:proofErr w:type="spellStart"/>
-      <w:r>
-        <w:rPr>
-          <w:sz w:val="24"/>
-          <w:szCs w:val="24"/>
-        </w:rPr>
-        <w:t>Orderline</w:t>
-      </w:r>
-      <w:proofErr w:type="spellEnd"/>
-      <w:r>
-        <w:rPr>
-          <w:sz w:val="24"/>
-          <w:szCs w:val="24"/>
-        </w:rPr>
-        <w:t>: Represents individual shipment orders, linking to a customer and containing details like addresses, date, weight, and status.</w:t>
+      <w:r>
+        <w:rPr>
+          <w:sz w:val="24"/>
+          <w:szCs w:val="24"/>
+        </w:rPr>
+        <w:t>Orderline: Represents individual shipment orders, linking to a customer and containing details like addresses, date, weight, and status.</w:t>
       </w:r>
     </w:p>
     <w:p>
@@ -7543,21 +7434,12 @@
           <w:szCs w:val="24"/>
         </w:rPr>
       </w:pPr>
-      <w:proofErr w:type="spellStart"/>
-      <w:r>
-        <w:rPr>
-          <w:sz w:val="24"/>
-          <w:szCs w:val="24"/>
-        </w:rPr>
-        <w:t>TransportUnit</w:t>
-      </w:r>
-      <w:proofErr w:type="spellEnd"/>
-      <w:r>
-        <w:rPr>
-          <w:sz w:val="24"/>
-          <w:szCs w:val="24"/>
-        </w:rPr>
-        <w:t>: Combines a Lorry, Driver, and Assistant to form a complete transport team for a job.</w:t>
+      <w:r>
+        <w:rPr>
+          <w:sz w:val="24"/>
+          <w:szCs w:val="24"/>
+        </w:rPr>
+        <w:t>TransportUnit: Combines a Lorry, Driver, and Assistant to form a complete transport team for a job.</w:t>
       </w:r>
     </w:p>
     <w:p>
@@ -7579,39 +7461,7 @@
           <w:sz w:val="24"/>
           <w:szCs w:val="24"/>
         </w:rPr>
-        <w:t xml:space="preserve">Invoice: Records billing details, linked to </w:t>
-      </w:r>
-      <w:proofErr w:type="spellStart"/>
-      <w:r>
-        <w:rPr>
-          <w:sz w:val="24"/>
-          <w:szCs w:val="24"/>
-        </w:rPr>
-        <w:t>Orderline</w:t>
-      </w:r>
-      <w:proofErr w:type="spellEnd"/>
-      <w:r>
-        <w:rPr>
-          <w:sz w:val="24"/>
-          <w:szCs w:val="24"/>
-        </w:rPr>
-        <w:t xml:space="preserve"> and </w:t>
-      </w:r>
-      <w:proofErr w:type="spellStart"/>
-      <w:r>
-        <w:rPr>
-          <w:sz w:val="24"/>
-          <w:szCs w:val="24"/>
-        </w:rPr>
-        <w:t>TransportUnit</w:t>
-      </w:r>
-      <w:proofErr w:type="spellEnd"/>
-      <w:r>
-        <w:rPr>
-          <w:sz w:val="24"/>
-          <w:szCs w:val="24"/>
-        </w:rPr>
-        <w:t>, including total amount and payment status.</w:t>
+        <w:t>Invoice: Records billing details, linked to Orderline and TransportUnit, including total amount and payment status.</w:t>
       </w:r>
     </w:p>
     <w:p>
@@ -7628,21 +7478,12 @@
           <w:szCs w:val="24"/>
         </w:rPr>
       </w:pPr>
-      <w:proofErr w:type="spellStart"/>
-      <w:r>
-        <w:rPr>
-          <w:sz w:val="24"/>
-          <w:szCs w:val="24"/>
-        </w:rPr>
-        <w:t>FeedBack</w:t>
-      </w:r>
-      <w:proofErr w:type="spellEnd"/>
-      <w:r>
-        <w:rPr>
-          <w:sz w:val="24"/>
-          <w:szCs w:val="24"/>
-        </w:rPr>
-        <w:t>: Stores customer feedback, linked to an Invoice.</w:t>
+      <w:r>
+        <w:rPr>
+          <w:sz w:val="24"/>
+          <w:szCs w:val="24"/>
+        </w:rPr>
+        <w:t>FeedBack: Stores customer feedback, linked to an Invoice.</w:t>
       </w:r>
     </w:p>
     <w:p>
@@ -7902,25 +7743,7 @@
           <w:sz w:val="24"/>
           <w:szCs w:val="24"/>
         </w:rPr>
-        <w:t xml:space="preserve">Once the project is loaded in Visual Studio, navigate to the "Build" </w:t>
-      </w:r>
-      <w:proofErr w:type="spellStart"/>
-      <w:proofErr w:type="gramStart"/>
-      <w:r>
-        <w:rPr>
-          <w:sz w:val="24"/>
-          <w:szCs w:val="24"/>
-        </w:rPr>
-        <w:t>menu.Select</w:t>
-      </w:r>
-      <w:proofErr w:type="spellEnd"/>
-      <w:proofErr w:type="gramEnd"/>
-      <w:r>
-        <w:rPr>
-          <w:sz w:val="24"/>
-          <w:szCs w:val="24"/>
-        </w:rPr>
-        <w:t xml:space="preserve"> "Build Solution." This action compiles the source code and prepares the necessary executable files for execution.</w:t>
+        <w:t>Once the project is loaded in Visual Studio, navigate to the "Build" menu.Select "Build Solution." This action compiles the source code and prepares the necessary executable files for execution.</w:t>
       </w:r>
     </w:p>
     <w:p>
@@ -8499,51 +8322,15 @@
           <w:szCs w:val="24"/>
           <w:lang w:bidi="my-MM"/>
         </w:rPr>
-        <w:t xml:space="preserve">The </w:t>
-      </w:r>
-      <w:proofErr w:type="spellStart"/>
-      <w:r>
-        <w:rPr>
-          <w:sz w:val="24"/>
-          <w:szCs w:val="24"/>
-          <w:lang w:bidi="my-MM"/>
-        </w:rPr>
-        <w:t>Assistantt</w:t>
-      </w:r>
-      <w:proofErr w:type="spellEnd"/>
-      <w:r>
-        <w:rPr>
-          <w:sz w:val="24"/>
-          <w:szCs w:val="24"/>
-          <w:lang w:bidi="my-MM"/>
-        </w:rPr>
-        <w:t xml:space="preserve"> Model </w:t>
-      </w:r>
-      <w:r>
-        <w:rPr>
-          <w:sz w:val="24"/>
-          <w:szCs w:val="24"/>
-          <w:lang w:bidi="my-MM"/>
-        </w:rPr>
-        <w:t xml:space="preserve">class has properties for </w:t>
-      </w:r>
-      <w:proofErr w:type="spellStart"/>
-      <w:r>
-        <w:rPr>
-          <w:sz w:val="24"/>
-          <w:szCs w:val="24"/>
-          <w:lang w:bidi="my-MM"/>
-        </w:rPr>
-        <w:t>AssistantID</w:t>
-      </w:r>
-      <w:proofErr w:type="spellEnd"/>
-      <w:r>
-        <w:rPr>
-          <w:sz w:val="24"/>
-          <w:szCs w:val="24"/>
-          <w:lang w:bidi="my-MM"/>
-        </w:rPr>
-        <w:t>, Name, Phone, and Age.</w:t>
+        <w:t xml:space="preserve">The Assistantt Model </w:t>
+      </w:r>
+      <w:r>
+        <w:rPr>
+          <w:sz w:val="24"/>
+          <w:szCs w:val="24"/>
+          <w:lang w:bidi="my-MM"/>
+        </w:rPr>
+        <w:t>class has properties for AssistantID, Name, Phone, and Age.</w:t>
       </w:r>
     </w:p>
     <w:p>
@@ -8559,23 +8346,13 @@
           <w:lang w:bidi="my-MM"/>
         </w:rPr>
       </w:pPr>
-      <w:proofErr w:type="spellStart"/>
-      <w:r>
-        <w:rPr>
-          <w:sz w:val="24"/>
-          <w:szCs w:val="24"/>
-          <w:lang w:bidi="my-MM"/>
-        </w:rPr>
-        <w:t>AssistantID</w:t>
-      </w:r>
-      <w:proofErr w:type="spellEnd"/>
-      <w:r>
-        <w:rPr>
-          <w:sz w:val="24"/>
-          <w:szCs w:val="24"/>
-          <w:lang w:bidi="my-MM"/>
-        </w:rPr>
-        <w:t xml:space="preserve"> is a unique identifier.</w:t>
+      <w:r>
+        <w:rPr>
+          <w:sz w:val="24"/>
+          <w:szCs w:val="24"/>
+          <w:lang w:bidi="my-MM"/>
+        </w:rPr>
+        <w:t>AssistantID is a unique identifier.</w:t>
       </w:r>
     </w:p>
     <w:p>
@@ -8674,6 +8451,7 @@
       </w:pPr>
       <w:r>
         <w:rPr>
+          <w:noProof/>
           <w:lang w:bidi="my-MM"/>
         </w:rPr>
         <w:lastRenderedPageBreak/>
@@ -8730,16 +8508,8 @@
         <w:rPr>
           <w:lang w:bidi="my-MM"/>
         </w:rPr>
-        <w:t xml:space="preserve">Figure: </w:t>
-      </w:r>
-      <w:proofErr w:type="spellStart"/>
-      <w:r>
-        <w:rPr>
-          <w:lang w:bidi="my-MM"/>
-        </w:rPr>
-        <w:t>Assistant.cs</w:t>
-      </w:r>
-      <w:proofErr w:type="spellEnd"/>
+        <w:t>Figure: Assistant.cs</w:t>
+      </w:r>
     </w:p>
     <w:p>
       <w:pPr>
@@ -8758,6 +8528,7 @@
       </w:pPr>
       <w:r>
         <w:rPr>
+          <w:noProof/>
           <w:lang w:bidi="my-MM"/>
         </w:rPr>
         <w:drawing>
@@ -8969,21 +8740,7 @@
           <w:lang w:bidi="my-MM"/>
         </w:rPr>
         <w:tab/>
-        <w:t xml:space="preserve">A user with manager role </w:t>
-      </w:r>
-      <w:proofErr w:type="gramStart"/>
-      <w:r>
-        <w:rPr>
-          <w:lang w:bidi="my-MM"/>
-        </w:rPr>
-        <w:t>and  edit</w:t>
-      </w:r>
-      <w:proofErr w:type="gramEnd"/>
-      <w:r>
-        <w:rPr>
-          <w:lang w:bidi="my-MM"/>
-        </w:rPr>
-        <w:t>, delete and see details about assistant.</w:t>
+        <w:t>A user with manager role and  edit, delete and see details about assistant.</w:t>
       </w:r>
     </w:p>
     <w:p>
@@ -9026,6 +8783,7 @@
       </w:pPr>
       <w:r>
         <w:rPr>
+          <w:noProof/>
           <w:lang w:bidi="my-MM"/>
         </w:rPr>
         <w:drawing>
@@ -9077,19 +8835,11 @@
           <w:lang w:bidi="my-MM"/>
         </w:rPr>
       </w:pPr>
-      <w:proofErr w:type="gramStart"/>
-      <w:r>
-        <w:rPr>
-          <w:lang w:bidi="my-MM"/>
-        </w:rPr>
-        <w:t>Figure :</w:t>
-      </w:r>
-      <w:proofErr w:type="gramEnd"/>
-      <w:r>
-        <w:rPr>
-          <w:lang w:bidi="my-MM"/>
-        </w:rPr>
-        <w:t xml:space="preserve"> Manage Assistants Dashboard</w:t>
+      <w:r>
+        <w:rPr>
+          <w:lang w:bidi="my-MM"/>
+        </w:rPr>
+        <w:t>Figure : Manage Assistants Dashboard</w:t>
       </w:r>
     </w:p>
     <w:p>
@@ -9173,23 +8923,13 @@
           <w:lang w:bidi="my-MM"/>
         </w:rPr>
       </w:pPr>
-      <w:proofErr w:type="spellStart"/>
-      <w:r>
-        <w:rPr>
-          <w:sz w:val="24"/>
-          <w:szCs w:val="24"/>
-          <w:lang w:bidi="my-MM"/>
-        </w:rPr>
-        <w:t>DriverID</w:t>
-      </w:r>
-      <w:proofErr w:type="spellEnd"/>
-      <w:r>
-        <w:rPr>
-          <w:sz w:val="24"/>
-          <w:szCs w:val="24"/>
-          <w:lang w:bidi="my-MM"/>
-        </w:rPr>
-        <w:t xml:space="preserve"> is a unique identifier.</w:t>
+      <w:r>
+        <w:rPr>
+          <w:sz w:val="24"/>
+          <w:szCs w:val="24"/>
+          <w:lang w:bidi="my-MM"/>
+        </w:rPr>
+        <w:t>DriverID is a unique identifier.</w:t>
       </w:r>
     </w:p>
     <w:p>
@@ -9274,6 +9014,7 @@
       </w:pPr>
       <w:r>
         <w:rPr>
+          <w:noProof/>
           <w:lang w:bidi="my-MM"/>
         </w:rPr>
         <w:drawing>
@@ -9352,6 +9093,7 @@
       </w:pPr>
       <w:r>
         <w:rPr>
+          <w:noProof/>
           <w:lang w:bidi="my-MM"/>
         </w:rPr>
         <w:lastRenderedPageBreak/>
@@ -9449,6 +9191,7 @@
       </w:pPr>
       <w:r>
         <w:rPr>
+          <w:noProof/>
           <w:lang w:bidi="my-MM"/>
         </w:rPr>
         <w:drawing>
@@ -9532,7 +9275,6 @@
           <w:lang w:bidi="my-MM"/>
         </w:rPr>
       </w:pPr>
-      <w:proofErr w:type="spellStart"/>
       <w:r>
         <w:rPr>
           <w:rFonts w:asciiTheme="majorBidi" w:hAnsiTheme="majorBidi"/>
@@ -9541,18 +9283,7 @@
           <w:color w:val="auto"/>
           <w:lang w:bidi="my-MM"/>
         </w:rPr>
-        <w:t>EditUserRoleView</w:t>
-      </w:r>
-      <w:proofErr w:type="spellEnd"/>
-      <w:r>
-        <w:rPr>
-          <w:rFonts w:asciiTheme="majorBidi" w:hAnsiTheme="majorBidi"/>
-          <w:b/>
-          <w:bCs/>
-          <w:color w:val="auto"/>
-          <w:lang w:bidi="my-MM"/>
-        </w:rPr>
-        <w:t xml:space="preserve"> Model Class</w:t>
+        <w:t>EditUserRoleView Model Class</w:t>
       </w:r>
     </w:p>
     <w:p>
@@ -9577,25 +9308,7 @@
           <w:szCs w:val="24"/>
           <w:lang w:bidi="my-MM"/>
         </w:rPr>
-        <w:t xml:space="preserve">The </w:t>
-      </w:r>
-      <w:proofErr w:type="spellStart"/>
-      <w:r>
-        <w:rPr>
-          <w:sz w:val="24"/>
-          <w:szCs w:val="24"/>
-          <w:lang w:bidi="my-MM"/>
-        </w:rPr>
-        <w:t>EditUserRolesViewModel</w:t>
-      </w:r>
-      <w:proofErr w:type="spellEnd"/>
-      <w:r>
-        <w:rPr>
-          <w:sz w:val="24"/>
-          <w:szCs w:val="24"/>
-          <w:lang w:bidi="my-MM"/>
-        </w:rPr>
-        <w:t xml:space="preserve"> class is used to edit user roles. It has these properties:</w:t>
+        <w:t>The EditUserRolesViewModel class is used to edit user roles. It has these properties:</w:t>
       </w:r>
     </w:p>
     <w:p>
@@ -9611,23 +9324,13 @@
           <w:lang w:bidi="my-MM"/>
         </w:rPr>
       </w:pPr>
-      <w:proofErr w:type="spellStart"/>
-      <w:r>
-        <w:rPr>
-          <w:sz w:val="24"/>
-          <w:szCs w:val="24"/>
-          <w:lang w:bidi="my-MM"/>
-        </w:rPr>
-        <w:t>UserId</w:t>
-      </w:r>
-      <w:proofErr w:type="spellEnd"/>
-      <w:r>
-        <w:rPr>
-          <w:sz w:val="24"/>
-          <w:szCs w:val="24"/>
-          <w:lang w:bidi="my-MM"/>
-        </w:rPr>
-        <w:t>: to identify the user.</w:t>
+      <w:r>
+        <w:rPr>
+          <w:sz w:val="24"/>
+          <w:szCs w:val="24"/>
+          <w:lang w:bidi="my-MM"/>
+        </w:rPr>
+        <w:t>UserId: to identify the user.</w:t>
       </w:r>
     </w:p>
     <w:p>
@@ -9643,23 +9346,13 @@
           <w:lang w:bidi="my-MM"/>
         </w:rPr>
       </w:pPr>
-      <w:proofErr w:type="spellStart"/>
-      <w:r>
-        <w:rPr>
-          <w:sz w:val="24"/>
-          <w:szCs w:val="24"/>
-          <w:lang w:bidi="my-MM"/>
-        </w:rPr>
-        <w:t>UserName</w:t>
-      </w:r>
-      <w:proofErr w:type="spellEnd"/>
-      <w:r>
-        <w:rPr>
-          <w:sz w:val="24"/>
-          <w:szCs w:val="24"/>
-          <w:lang w:bidi="my-MM"/>
-        </w:rPr>
-        <w:t>: displayed as "Username".</w:t>
+      <w:r>
+        <w:rPr>
+          <w:sz w:val="24"/>
+          <w:szCs w:val="24"/>
+          <w:lang w:bidi="my-MM"/>
+        </w:rPr>
+        <w:t>UserName: displayed as "Username".</w:t>
       </w:r>
     </w:p>
     <w:p>
@@ -9697,23 +9390,13 @@
           <w:lang w:bidi="my-MM"/>
         </w:rPr>
       </w:pPr>
-      <w:proofErr w:type="spellStart"/>
-      <w:r>
-        <w:rPr>
-          <w:sz w:val="24"/>
-          <w:szCs w:val="24"/>
-          <w:lang w:bidi="my-MM"/>
-        </w:rPr>
-        <w:t>PhoneNumber</w:t>
-      </w:r>
-      <w:proofErr w:type="spellEnd"/>
-      <w:r>
-        <w:rPr>
-          <w:sz w:val="24"/>
-          <w:szCs w:val="24"/>
-          <w:lang w:bidi="my-MM"/>
-        </w:rPr>
-        <w:t>: must be a valid phone number format and will be displayed as "Phone Number".</w:t>
+      <w:r>
+        <w:rPr>
+          <w:sz w:val="24"/>
+          <w:szCs w:val="24"/>
+          <w:lang w:bidi="my-MM"/>
+        </w:rPr>
+        <w:t>PhoneNumber: must be a valid phone number format and will be displayed as "Phone Number".</w:t>
       </w:r>
     </w:p>
     <w:p>
@@ -9729,41 +9412,13 @@
           <w:lang w:bidi="my-MM"/>
         </w:rPr>
       </w:pPr>
-      <w:proofErr w:type="spellStart"/>
-      <w:r>
-        <w:rPr>
-          <w:sz w:val="24"/>
-          <w:szCs w:val="24"/>
-          <w:lang w:bidi="my-MM"/>
-        </w:rPr>
-        <w:t>AllRoles</w:t>
-      </w:r>
-      <w:proofErr w:type="spellEnd"/>
-      <w:r>
-        <w:rPr>
-          <w:sz w:val="24"/>
-          <w:szCs w:val="24"/>
-          <w:lang w:bidi="my-MM"/>
-        </w:rPr>
-        <w:t xml:space="preserve">: A list of </w:t>
-      </w:r>
-      <w:proofErr w:type="spellStart"/>
-      <w:r>
-        <w:rPr>
-          <w:sz w:val="24"/>
-          <w:szCs w:val="24"/>
-          <w:lang w:bidi="my-MM"/>
-        </w:rPr>
-        <w:t>RoleSelection</w:t>
-      </w:r>
-      <w:proofErr w:type="spellEnd"/>
-      <w:r>
-        <w:rPr>
-          <w:sz w:val="24"/>
-          <w:szCs w:val="24"/>
-          <w:lang w:bidi="my-MM"/>
-        </w:rPr>
-        <w:t xml:space="preserve"> objects, used to show and select roles.</w:t>
+      <w:r>
+        <w:rPr>
+          <w:sz w:val="24"/>
+          <w:szCs w:val="24"/>
+          <w:lang w:bidi="my-MM"/>
+        </w:rPr>
+        <w:t>AllRoles: A list of RoleSelection objects, used to show and select roles.</w:t>
       </w:r>
     </w:p>
     <w:p>
@@ -9781,43 +9436,7 @@
           <w:szCs w:val="24"/>
           <w:lang w:bidi="my-MM"/>
         </w:rPr>
-        <w:t xml:space="preserve">The </w:t>
-      </w:r>
-      <w:proofErr w:type="spellStart"/>
-      <w:r>
-        <w:rPr>
-          <w:sz w:val="24"/>
-          <w:szCs w:val="24"/>
-          <w:lang w:bidi="my-MM"/>
-        </w:rPr>
-        <w:t>RoleSelection</w:t>
-      </w:r>
-      <w:proofErr w:type="spellEnd"/>
-      <w:r>
-        <w:rPr>
-          <w:sz w:val="24"/>
-          <w:szCs w:val="24"/>
-          <w:lang w:bidi="my-MM"/>
-        </w:rPr>
-        <w:t xml:space="preserve"> class is used within </w:t>
-      </w:r>
-      <w:proofErr w:type="spellStart"/>
-      <w:r>
-        <w:rPr>
-          <w:sz w:val="24"/>
-          <w:szCs w:val="24"/>
-          <w:lang w:bidi="my-MM"/>
-        </w:rPr>
-        <w:t>EditUserRolesViewModel</w:t>
-      </w:r>
-      <w:proofErr w:type="spellEnd"/>
-      <w:r>
-        <w:rPr>
-          <w:sz w:val="24"/>
-          <w:szCs w:val="24"/>
-          <w:lang w:bidi="my-MM"/>
-        </w:rPr>
-        <w:t xml:space="preserve"> to represent a single role option. It has these properties:</w:t>
+        <w:t>The RoleSelection class is used within EditUserRolesViewModel to represent a single role option. It has these properties:</w:t>
       </w:r>
     </w:p>
     <w:p>
@@ -9833,23 +9452,13 @@
           <w:lang w:bidi="my-MM"/>
         </w:rPr>
       </w:pPr>
-      <w:proofErr w:type="spellStart"/>
-      <w:r>
-        <w:rPr>
-          <w:sz w:val="24"/>
-          <w:szCs w:val="24"/>
-          <w:lang w:bidi="my-MM"/>
-        </w:rPr>
-        <w:t>RoleName</w:t>
-      </w:r>
-      <w:proofErr w:type="spellEnd"/>
-      <w:r>
-        <w:rPr>
-          <w:sz w:val="24"/>
-          <w:szCs w:val="24"/>
-          <w:lang w:bidi="my-MM"/>
-        </w:rPr>
-        <w:t>: The name of the role.</w:t>
+      <w:r>
+        <w:rPr>
+          <w:sz w:val="24"/>
+          <w:szCs w:val="24"/>
+          <w:lang w:bidi="my-MM"/>
+        </w:rPr>
+        <w:t>RoleName: The name of the role.</w:t>
       </w:r>
     </w:p>
     <w:p>
@@ -9865,41 +9474,13 @@
           <w:lang w:bidi="my-MM"/>
         </w:rPr>
       </w:pPr>
-      <w:proofErr w:type="spellStart"/>
-      <w:r>
-        <w:rPr>
-          <w:sz w:val="24"/>
-          <w:szCs w:val="24"/>
-          <w:lang w:bidi="my-MM"/>
-        </w:rPr>
-        <w:t>IsSelected</w:t>
-      </w:r>
-      <w:proofErr w:type="spellEnd"/>
-      <w:r>
-        <w:rPr>
-          <w:sz w:val="24"/>
-          <w:szCs w:val="24"/>
-          <w:lang w:bidi="my-MM"/>
-        </w:rPr>
-        <w:t xml:space="preserve">: A </w:t>
-      </w:r>
-      <w:proofErr w:type="spellStart"/>
-      <w:r>
-        <w:rPr>
-          <w:sz w:val="24"/>
-          <w:szCs w:val="24"/>
-          <w:lang w:bidi="my-MM"/>
-        </w:rPr>
-        <w:t>boolean</w:t>
-      </w:r>
-      <w:proofErr w:type="spellEnd"/>
-      <w:r>
-        <w:rPr>
-          <w:sz w:val="24"/>
-          <w:szCs w:val="24"/>
-          <w:lang w:bidi="my-MM"/>
-        </w:rPr>
-        <w:t xml:space="preserve"> indicating if this role is currently selected.</w:t>
+      <w:r>
+        <w:rPr>
+          <w:sz w:val="24"/>
+          <w:szCs w:val="24"/>
+          <w:lang w:bidi="my-MM"/>
+        </w:rPr>
+        <w:t>IsSelected: A boolean indicating if this role is currently selected.</w:t>
       </w:r>
     </w:p>
     <w:p>
@@ -9989,6 +9570,7 @@
       </w:r>
       <w:r>
         <w:rPr>
+          <w:noProof/>
           <w:lang w:bidi="my-MM"/>
         </w:rPr>
         <w:drawing>
@@ -10049,7 +9631,6 @@
         </w:rPr>
         <w:t xml:space="preserve">Figure: </w:t>
       </w:r>
-      <w:proofErr w:type="spellStart"/>
       <w:r>
         <w:rPr>
           <w:rFonts w:asciiTheme="majorBidi" w:hAnsiTheme="majorBidi" w:cstheme="majorBidi"/>
@@ -10068,7 +9649,6 @@
         </w:rPr>
         <w:t>Model.cs</w:t>
       </w:r>
-      <w:proofErr w:type="spellEnd"/>
     </w:p>
     <w:p>
       <w:pPr>
@@ -10114,6 +9694,7 @@
       </w:pPr>
       <w:r>
         <w:rPr>
+          <w:noProof/>
           <w:lang w:bidi="my-MM"/>
         </w:rPr>
         <w:drawing>
@@ -10189,6 +9770,7 @@
       </w:pPr>
       <w:r>
         <w:rPr>
+          <w:noProof/>
           <w:lang w:bidi="my-MM"/>
         </w:rPr>
         <w:lastRenderedPageBreak/>
@@ -10325,19 +9907,11 @@
           <w:lang w:bidi="my-MM"/>
         </w:rPr>
       </w:pPr>
-      <w:proofErr w:type="spellStart"/>
-      <w:r>
-        <w:rPr>
-          <w:lang w:bidi="my-MM"/>
-        </w:rPr>
-        <w:t>FeedBackID</w:t>
-      </w:r>
-      <w:proofErr w:type="spellEnd"/>
-      <w:r>
-        <w:rPr>
-          <w:lang w:bidi="my-MM"/>
-        </w:rPr>
-        <w:t>: A unique identifier for the feedback, acting as its primary key.</w:t>
+      <w:r>
+        <w:rPr>
+          <w:lang w:bidi="my-MM"/>
+        </w:rPr>
+        <w:t>FeedBackID: A unique identifier for the feedback, acting as its primary key.</w:t>
       </w:r>
     </w:p>
     <w:p>
@@ -10352,19 +9926,11 @@
           <w:lang w:bidi="my-MM"/>
         </w:rPr>
       </w:pPr>
-      <w:proofErr w:type="spellStart"/>
-      <w:r>
-        <w:rPr>
-          <w:lang w:bidi="my-MM"/>
-        </w:rPr>
-        <w:t>InvoiceID</w:t>
-      </w:r>
-      <w:proofErr w:type="spellEnd"/>
-      <w:r>
-        <w:rPr>
-          <w:lang w:bidi="my-MM"/>
-        </w:rPr>
-        <w:t>: A required identifier that links this feedback to an Invoice. It's a "foreign key."</w:t>
+      <w:r>
+        <w:rPr>
+          <w:lang w:bidi="my-MM"/>
+        </w:rPr>
+        <w:t>InvoiceID: A required identifier that links this feedback to an Invoice. It's a "foreign key."</w:t>
       </w:r>
     </w:p>
     <w:p>
@@ -10421,27 +9987,13 @@
         <w:rPr>
           <w:lang w:bidi="my-MM"/>
         </w:rPr>
-        <w:t xml:space="preserve">Message: An optional string for the feedback message, with a maximum length of 500 characters. The </w:t>
-      </w:r>
-      <w:proofErr w:type="spellStart"/>
-      <w:r>
-        <w:rPr>
-          <w:lang w:bidi="my-MM"/>
-        </w:rPr>
-        <w:t>DataType.MultilineText</w:t>
-      </w:r>
-      <w:proofErr w:type="spellEnd"/>
-      <w:r>
-        <w:rPr>
-          <w:lang w:bidi="my-MM"/>
-        </w:rPr>
-        <w:t xml:space="preserve"> suggests it should be displayed as a multi-line text area in a user interface.</w:t>
-      </w:r>
-    </w:p>
-    <w:p>
-      <w:pPr>
-        <w:rPr>
-          <w:rFonts w:cs="Myanmar Text" w:hint="cs"/>
+        <w:t>Message: An optional string for the feedback message, with a maximum length of 500 characters. The DataType.MultilineText suggests it should be displayed as a multi-line text area in a user interface.</w:t>
+      </w:r>
+    </w:p>
+    <w:p>
+      <w:pPr>
+        <w:rPr>
+          <w:rFonts w:cs="Myanmar Text"/>
           <w:cs/>
           <w:lang w:bidi="my-MM"/>
         </w:rPr>
@@ -10456,6 +10008,7 @@
       </w:pPr>
       <w:r>
         <w:rPr>
+          <w:noProof/>
           <w:lang w:bidi="my-MM"/>
         </w:rPr>
         <w:lastRenderedPageBreak/>
@@ -10551,40 +10104,22 @@
           <w:bCs/>
           <w:lang w:bidi="my-MM"/>
         </w:rPr>
-        <w:t xml:space="preserve"> </w:t>
-      </w:r>
-      <w:proofErr w:type="spellStart"/>
+        <w:t xml:space="preserve"> Orderline </w:t>
+      </w:r>
       <w:r>
         <w:rPr>
           <w:b/>
           <w:bCs/>
           <w:lang w:bidi="my-MM"/>
         </w:rPr>
-        <w:t>Orderline</w:t>
-      </w:r>
-      <w:proofErr w:type="spellEnd"/>
+        <w:t xml:space="preserve">Model </w:t>
+      </w:r>
       <w:r>
         <w:rPr>
           <w:b/>
           <w:bCs/>
           <w:lang w:bidi="my-MM"/>
         </w:rPr>
-        <w:t xml:space="preserve"> </w:t>
-      </w:r>
-      <w:r>
-        <w:rPr>
-          <w:b/>
-          <w:bCs/>
-          <w:lang w:bidi="my-MM"/>
-        </w:rPr>
-        <w:t xml:space="preserve">Model </w:t>
-      </w:r>
-      <w:r>
-        <w:rPr>
-          <w:b/>
-          <w:bCs/>
-          <w:lang w:bidi="my-MM"/>
-        </w:rPr>
         <w:t>Class</w:t>
       </w:r>
     </w:p>
@@ -10592,7 +10127,7 @@
       <w:pPr>
         <w:pStyle w:val="NoSpacing"/>
         <w:rPr>
-          <w:rFonts w:cs="Myanmar Text" w:hint="cs"/>
+          <w:rFonts w:cs="Myanmar Text"/>
           <w:cs/>
           <w:lang w:bidi="my-MM"/>
         </w:rPr>
@@ -10625,25 +10160,7 @@
           <w:sz w:val="24"/>
           <w:szCs w:val="24"/>
         </w:rPr>
-        <w:t xml:space="preserve">following is </w:t>
-      </w:r>
-      <w:proofErr w:type="spellStart"/>
-      <w:r>
-        <w:rPr>
-          <w:rFonts w:asciiTheme="majorBidi" w:hAnsiTheme="majorBidi" w:cstheme="majorBidi"/>
-          <w:sz w:val="24"/>
-          <w:szCs w:val="24"/>
-        </w:rPr>
-        <w:t>Orderline</w:t>
-      </w:r>
-      <w:proofErr w:type="spellEnd"/>
-      <w:r>
-        <w:rPr>
-          <w:rFonts w:asciiTheme="majorBidi" w:hAnsiTheme="majorBidi" w:cstheme="majorBidi"/>
-          <w:sz w:val="24"/>
-          <w:szCs w:val="24"/>
-        </w:rPr>
-        <w:t xml:space="preserve"> Model class. The class includes</w:t>
+        <w:t>following is Orderline Model class. The class includes</w:t>
       </w:r>
     </w:p>
     <w:p>
@@ -10660,7 +10177,6 @@
           <w:szCs w:val="24"/>
         </w:rPr>
       </w:pPr>
-      <w:proofErr w:type="spellStart"/>
       <w:r>
         <w:rPr>
           <w:rFonts w:asciiTheme="majorBidi" w:hAnsiTheme="majorBidi" w:cstheme="majorBidi"/>
@@ -10671,7 +10187,6 @@
         </w:rPr>
         <w:t>OrderLineID</w:t>
       </w:r>
-      <w:proofErr w:type="spellEnd"/>
       <w:r>
         <w:rPr>
           <w:rFonts w:asciiTheme="majorBidi" w:hAnsiTheme="majorBidi" w:cstheme="majorBidi"/>
@@ -10695,7 +10210,6 @@
           <w:szCs w:val="24"/>
         </w:rPr>
       </w:pPr>
-      <w:proofErr w:type="spellStart"/>
       <w:r>
         <w:rPr>
           <w:rFonts w:asciiTheme="majorBidi" w:hAnsiTheme="majorBidi" w:cstheme="majorBidi"/>
@@ -10706,32 +10220,13 @@
         </w:rPr>
         <w:t>CustomerID</w:t>
       </w:r>
-      <w:proofErr w:type="spellEnd"/>
       <w:r>
         <w:rPr>
           <w:rFonts w:asciiTheme="majorBidi" w:hAnsiTheme="majorBidi" w:cstheme="majorBidi"/>
           <w:sz w:val="24"/>
           <w:szCs w:val="24"/>
         </w:rPr>
-        <w:t xml:space="preserve">: A foreign key linking this order line to a specific </w:t>
-      </w:r>
-      <w:proofErr w:type="spellStart"/>
-      <w:r>
-        <w:rPr>
-          <w:rFonts w:asciiTheme="majorBidi" w:hAnsiTheme="majorBidi" w:cstheme="majorBidi"/>
-          <w:sz w:val="24"/>
-          <w:szCs w:val="24"/>
-        </w:rPr>
-        <w:t>AspNetUser</w:t>
-      </w:r>
-      <w:proofErr w:type="spellEnd"/>
-      <w:r>
-        <w:rPr>
-          <w:rFonts w:asciiTheme="majorBidi" w:hAnsiTheme="majorBidi" w:cstheme="majorBidi"/>
-          <w:sz w:val="24"/>
-          <w:szCs w:val="24"/>
-        </w:rPr>
-        <w:t xml:space="preserve"> (likely a user registered in the system using ASP.NET Core Identity).</w:t>
+        <w:t>: A foreign key linking this order line to a specific AspNetUser (likely a user registered in the system using ASP.NET Core Identity).</w:t>
       </w:r>
     </w:p>
     <w:p>
@@ -10764,25 +10259,7 @@
           <w:sz w:val="24"/>
           <w:szCs w:val="24"/>
         </w:rPr>
-        <w:t xml:space="preserve">: A navigation property (of type </w:t>
-      </w:r>
-      <w:proofErr w:type="spellStart"/>
-      <w:r>
-        <w:rPr>
-          <w:rFonts w:asciiTheme="majorBidi" w:hAnsiTheme="majorBidi" w:cstheme="majorBidi"/>
-          <w:sz w:val="24"/>
-          <w:szCs w:val="24"/>
-        </w:rPr>
-        <w:t>IdentityUser</w:t>
-      </w:r>
-      <w:proofErr w:type="spellEnd"/>
-      <w:r>
-        <w:rPr>
-          <w:rFonts w:asciiTheme="majorBidi" w:hAnsiTheme="majorBidi" w:cstheme="majorBidi"/>
-          <w:sz w:val="24"/>
-          <w:szCs w:val="24"/>
-        </w:rPr>
-        <w:t>) that allows the application to access details of the associated customer directly.</w:t>
+        <w:t>: A navigation property (of type IdentityUser) that allows the application to access details of the associated customer directly.</w:t>
       </w:r>
     </w:p>
     <w:p>
@@ -10799,7 +10276,6 @@
           <w:szCs w:val="24"/>
         </w:rPr>
       </w:pPr>
-      <w:proofErr w:type="spellStart"/>
       <w:r>
         <w:rPr>
           <w:rFonts w:asciiTheme="majorBidi" w:hAnsiTheme="majorBidi" w:cstheme="majorBidi"/>
@@ -10810,7 +10286,6 @@
         </w:rPr>
         <w:t>InitialAddress</w:t>
       </w:r>
-      <w:proofErr w:type="spellEnd"/>
       <w:r>
         <w:rPr>
           <w:rFonts w:asciiTheme="majorBidi" w:hAnsiTheme="majorBidi" w:cstheme="majorBidi"/>
@@ -10834,7 +10309,6 @@
           <w:szCs w:val="24"/>
         </w:rPr>
       </w:pPr>
-      <w:proofErr w:type="spellStart"/>
       <w:r>
         <w:rPr>
           <w:rFonts w:asciiTheme="majorBidi" w:hAnsiTheme="majorBidi" w:cstheme="majorBidi"/>
@@ -10845,7 +10319,6 @@
         </w:rPr>
         <w:t>DestinationAddress</w:t>
       </w:r>
-      <w:proofErr w:type="spellEnd"/>
       <w:r>
         <w:rPr>
           <w:rFonts w:asciiTheme="majorBidi" w:hAnsiTheme="majorBidi" w:cstheme="majorBidi"/>
@@ -10902,7 +10375,6 @@
           <w:szCs w:val="24"/>
         </w:rPr>
       </w:pPr>
-      <w:proofErr w:type="spellStart"/>
       <w:r>
         <w:rPr>
           <w:rFonts w:asciiTheme="majorBidi" w:hAnsiTheme="majorBidi" w:cstheme="majorBidi"/>
@@ -10913,7 +10385,6 @@
         </w:rPr>
         <w:t>WeightKg</w:t>
       </w:r>
-      <w:proofErr w:type="spellEnd"/>
       <w:r>
         <w:rPr>
           <w:rFonts w:asciiTheme="majorBidi" w:hAnsiTheme="majorBidi" w:cstheme="majorBidi"/>
@@ -10973,79 +10444,7 @@
           <w:sz w:val="24"/>
           <w:szCs w:val="24"/>
         </w:rPr>
-        <w:t>The attributes like [Required], [</w:t>
-      </w:r>
-      <w:proofErr w:type="spellStart"/>
-      <w:r>
-        <w:rPr>
-          <w:rFonts w:asciiTheme="majorBidi" w:hAnsiTheme="majorBidi" w:cstheme="majorBidi"/>
-          <w:sz w:val="24"/>
-          <w:szCs w:val="24"/>
-        </w:rPr>
-        <w:t>ForeignKey</w:t>
-      </w:r>
-      <w:proofErr w:type="spellEnd"/>
-      <w:r>
-        <w:rPr>
-          <w:rFonts w:asciiTheme="majorBidi" w:hAnsiTheme="majorBidi" w:cstheme="majorBidi"/>
-          <w:sz w:val="24"/>
-          <w:szCs w:val="24"/>
-        </w:rPr>
-        <w:t>], [</w:t>
-      </w:r>
-      <w:proofErr w:type="spellStart"/>
-      <w:r>
-        <w:rPr>
-          <w:rFonts w:asciiTheme="majorBidi" w:hAnsiTheme="majorBidi" w:cstheme="majorBidi"/>
-          <w:sz w:val="24"/>
-          <w:szCs w:val="24"/>
-        </w:rPr>
-        <w:t>StringLength</w:t>
-      </w:r>
-      <w:proofErr w:type="spellEnd"/>
-      <w:r>
-        <w:rPr>
-          <w:rFonts w:asciiTheme="majorBidi" w:hAnsiTheme="majorBidi" w:cstheme="majorBidi"/>
-          <w:sz w:val="24"/>
-          <w:szCs w:val="24"/>
-        </w:rPr>
-        <w:t>], [</w:t>
-      </w:r>
-      <w:proofErr w:type="spellStart"/>
-      <w:r>
-        <w:rPr>
-          <w:rFonts w:asciiTheme="majorBidi" w:hAnsiTheme="majorBidi" w:cstheme="majorBidi"/>
-          <w:sz w:val="24"/>
-          <w:szCs w:val="24"/>
-        </w:rPr>
-        <w:t>DataType</w:t>
-      </w:r>
-      <w:proofErr w:type="spellEnd"/>
-      <w:r>
-        <w:rPr>
-          <w:rFonts w:asciiTheme="majorBidi" w:hAnsiTheme="majorBidi" w:cstheme="majorBidi"/>
-          <w:sz w:val="24"/>
-          <w:szCs w:val="24"/>
-        </w:rPr>
-        <w:t>], [</w:t>
-      </w:r>
-      <w:proofErr w:type="spellStart"/>
-      <w:r>
-        <w:rPr>
-          <w:rFonts w:asciiTheme="majorBidi" w:hAnsiTheme="majorBidi" w:cstheme="majorBidi"/>
-          <w:sz w:val="24"/>
-          <w:szCs w:val="24"/>
-        </w:rPr>
-        <w:t>DisplayFormat</w:t>
-      </w:r>
-      <w:proofErr w:type="spellEnd"/>
-      <w:r>
-        <w:rPr>
-          <w:rFonts w:asciiTheme="majorBidi" w:hAnsiTheme="majorBidi" w:cstheme="majorBidi"/>
-          <w:sz w:val="24"/>
-          <w:szCs w:val="24"/>
-        </w:rPr>
-        <w:t>], and [Range] are data annotations used by ASP.NET Core for validation, database mapping, and UI display purposes.</w:t>
+        <w:t>The attributes like [Required], [ForeignKey], [StringLength], [DataType], [DisplayFormat], and [Range] are data annotations used by ASP.NET Core for validation, database mapping, and UI display purposes.</w:t>
       </w:r>
     </w:p>
     <w:p>
@@ -11183,23 +10582,7 @@
           <w:b w:val="0"/>
           <w:bCs w:val="0"/>
         </w:rPr>
-        <w:t xml:space="preserve">Figure:  </w:t>
-      </w:r>
-      <w:proofErr w:type="spellStart"/>
-      <w:r>
-        <w:rPr>
-          <w:b w:val="0"/>
-          <w:bCs w:val="0"/>
-        </w:rPr>
-        <w:t>Orderline</w:t>
-      </w:r>
-      <w:proofErr w:type="spellEnd"/>
-      <w:r>
-        <w:rPr>
-          <w:b w:val="0"/>
-          <w:bCs w:val="0"/>
-        </w:rPr>
-        <w:t xml:space="preserve"> Model Class</w:t>
+        <w:t>Figure:  Orderline Model Class</w:t>
       </w:r>
     </w:p>
     <w:p>
@@ -11227,7 +10610,6 @@
           <w:color w:val="000000" w:themeColor="text1"/>
         </w:rPr>
       </w:pPr>
-      <w:proofErr w:type="spellStart"/>
       <w:r>
         <w:rPr>
           <w:rFonts w:asciiTheme="majorBidi" w:hAnsiTheme="majorBidi"/>
@@ -11237,7 +10619,6 @@
         </w:rPr>
         <w:t>TransportUnit.cs</w:t>
       </w:r>
-      <w:proofErr w:type="spellEnd"/>
     </w:p>
     <w:p>
       <w:r>
@@ -11252,21 +10633,12 @@
           <w:szCs w:val="24"/>
         </w:rPr>
       </w:pPr>
-      <w:proofErr w:type="spellStart"/>
-      <w:r>
-        <w:rPr>
-          <w:sz w:val="24"/>
-          <w:szCs w:val="24"/>
-        </w:rPr>
-        <w:t>TransportUnitID</w:t>
-      </w:r>
-      <w:proofErr w:type="spellEnd"/>
-      <w:r>
-        <w:rPr>
-          <w:sz w:val="24"/>
-          <w:szCs w:val="24"/>
-        </w:rPr>
-        <w:t>: A unique identifier for each transport unit.</w:t>
+      <w:r>
+        <w:rPr>
+          <w:sz w:val="24"/>
+          <w:szCs w:val="24"/>
+        </w:rPr>
+        <w:t>TransportUnitID: A unique identifier for each transport unit.</w:t>
       </w:r>
     </w:p>
     <w:p>
@@ -11277,21 +10649,12 @@
           <w:szCs w:val="24"/>
         </w:rPr>
       </w:pPr>
-      <w:proofErr w:type="spellStart"/>
-      <w:r>
-        <w:rPr>
-          <w:sz w:val="24"/>
-          <w:szCs w:val="24"/>
-        </w:rPr>
-        <w:t>LorryID</w:t>
-      </w:r>
-      <w:proofErr w:type="spellEnd"/>
-      <w:r>
-        <w:rPr>
-          <w:sz w:val="24"/>
-          <w:szCs w:val="24"/>
-        </w:rPr>
-        <w:t xml:space="preserve"> &amp; Lorry: Foreign key and navigation property to link to a Lorry object (the vehicle). A transport unit </w:t>
+      <w:r>
+        <w:rPr>
+          <w:sz w:val="24"/>
+          <w:szCs w:val="24"/>
+        </w:rPr>
+        <w:t xml:space="preserve">LorryID &amp; Lorry: Foreign key and navigation property to link to a Lorry object (the vehicle). A transport unit </w:t>
       </w:r>
       <w:r>
         <w:rPr>
@@ -11318,21 +10681,12 @@
           <w:szCs w:val="24"/>
         </w:rPr>
       </w:pPr>
-      <w:proofErr w:type="spellStart"/>
-      <w:r>
-        <w:rPr>
-          <w:sz w:val="24"/>
-          <w:szCs w:val="24"/>
-        </w:rPr>
-        <w:t>DriverID</w:t>
-      </w:r>
-      <w:proofErr w:type="spellEnd"/>
-      <w:r>
-        <w:rPr>
-          <w:sz w:val="24"/>
-          <w:szCs w:val="24"/>
-        </w:rPr>
-        <w:t xml:space="preserve"> &amp; Driver: Foreign key and navigation property to link to a Driver object (the person driving). A transport unit </w:t>
+      <w:r>
+        <w:rPr>
+          <w:sz w:val="24"/>
+          <w:szCs w:val="24"/>
+        </w:rPr>
+        <w:t xml:space="preserve">DriverID &amp; Driver: Foreign key and navigation property to link to a Driver object (the person driving). A transport unit </w:t>
       </w:r>
       <w:r>
         <w:rPr>
@@ -11359,21 +10713,12 @@
           <w:szCs w:val="24"/>
         </w:rPr>
       </w:pPr>
-      <w:proofErr w:type="spellStart"/>
-      <w:r>
-        <w:rPr>
-          <w:sz w:val="24"/>
-          <w:szCs w:val="24"/>
-        </w:rPr>
-        <w:t>AssistantID</w:t>
-      </w:r>
-      <w:proofErr w:type="spellEnd"/>
-      <w:r>
-        <w:rPr>
-          <w:sz w:val="24"/>
-          <w:szCs w:val="24"/>
-        </w:rPr>
-        <w:t xml:space="preserve"> &amp; Assistant: Foreign key and navigation property to link to an Assistant object (the helper). A transport unit </w:t>
+      <w:r>
+        <w:rPr>
+          <w:sz w:val="24"/>
+          <w:szCs w:val="24"/>
+        </w:rPr>
+        <w:t xml:space="preserve">AssistantID &amp; Assistant: Foreign key and navigation property to link to an Assistant object (the helper). A transport unit </w:t>
       </w:r>
       <w:r>
         <w:rPr>
@@ -11423,6 +10768,42 @@
         </w:rPr>
         <w:t>Status: A string property indicating the current state of the transport unit (e.g., "Available", "In Transit", "Maintenance"), with a maximum length of 50 characters.</w:t>
       </w:r>
+    </w:p>
+    <w:p>
+      <w:pPr>
+        <w:spacing w:line="360" w:lineRule="auto"/>
+        <w:rPr>
+          <w:sz w:val="24"/>
+          <w:szCs w:val="24"/>
+        </w:rPr>
+      </w:pPr>
+    </w:p>
+    <w:p>
+      <w:pPr>
+        <w:spacing w:line="360" w:lineRule="auto"/>
+        <w:rPr>
+          <w:sz w:val="24"/>
+          <w:szCs w:val="24"/>
+        </w:rPr>
+      </w:pPr>
+    </w:p>
+    <w:p>
+      <w:pPr>
+        <w:spacing w:line="360" w:lineRule="auto"/>
+        <w:rPr>
+          <w:sz w:val="24"/>
+          <w:szCs w:val="24"/>
+        </w:rPr>
+      </w:pPr>
+    </w:p>
+    <w:p>
+      <w:pPr>
+        <w:spacing w:line="360" w:lineRule="auto"/>
+        <w:rPr>
+          <w:sz w:val="24"/>
+          <w:szCs w:val="24"/>
+        </w:rPr>
+      </w:pPr>
     </w:p>
     <w:p>
       <w:pPr>
@@ -11488,17 +10869,69 @@
           <w:sz w:val="24"/>
           <w:szCs w:val="24"/>
         </w:rPr>
-        <w:t xml:space="preserve">Figure: </w:t>
-      </w:r>
-      <w:proofErr w:type="spellStart"/>
-      <w:r>
-        <w:rPr>
-          <w:sz w:val="24"/>
-          <w:szCs w:val="24"/>
-        </w:rPr>
-        <w:t>TransportUnit.cs</w:t>
-      </w:r>
-      <w:proofErr w:type="spellEnd"/>
+        <w:t>Figure: TransportUnit.cs</w:t>
+      </w:r>
+    </w:p>
+    <w:p>
+      <w:pPr>
+        <w:rPr>
+          <w:sz w:val="24"/>
+          <w:szCs w:val="24"/>
+        </w:rPr>
+      </w:pPr>
+    </w:p>
+    <w:p>
+      <w:pPr>
+        <w:rPr>
+          <w:sz w:val="24"/>
+          <w:szCs w:val="24"/>
+        </w:rPr>
+      </w:pPr>
+    </w:p>
+    <w:p>
+      <w:pPr>
+        <w:rPr>
+          <w:sz w:val="24"/>
+          <w:szCs w:val="24"/>
+        </w:rPr>
+      </w:pPr>
+    </w:p>
+    <w:p>
+      <w:pPr>
+        <w:pStyle w:val="Heading1"/>
+      </w:pPr>
+      <w:r>
+        <w:t>Controllers</w:t>
+      </w:r>
+    </w:p>
+    <w:p/>
+    <w:p>
+      <w:r>
+        <w:tab/>
+        <w:t>There are eleven controllers in this project. Most of them have same basic structure. The following are some unique controllers.</w:t>
+      </w:r>
+    </w:p>
+    <w:p/>
+    <w:p/>
+    <w:p>
+      <w:pPr>
+        <w:pStyle w:val="Heading2"/>
+        <w:rPr>
+          <w:rFonts w:asciiTheme="majorBidi" w:hAnsiTheme="majorBidi"/>
+          <w:b/>
+          <w:bCs/>
+          <w:color w:val="auto"/>
+        </w:rPr>
+      </w:pPr>
+      <w:r>
+        <w:rPr>
+          <w:rFonts w:asciiTheme="majorBidi" w:hAnsiTheme="majorBidi"/>
+          <w:b/>
+          <w:bCs/>
+          <w:color w:val="auto"/>
+        </w:rPr>
+        <w:t>Driver Controller</w:t>
+      </w:r>
     </w:p>
     <w:p>
       <w:pPr>
@@ -11507,12 +10940,792 @@
     </w:p>
     <w:p>
       <w:pPr>
+        <w:spacing w:line="360" w:lineRule="auto"/>
+        <w:rPr>
+          <w:rFonts w:asciiTheme="majorBidi" w:hAnsiTheme="majorBidi" w:cstheme="majorBidi"/>
+          <w:sz w:val="24"/>
+          <w:szCs w:val="24"/>
+        </w:rPr>
+      </w:pPr>
+      <w:r>
+        <w:rPr>
+          <w:rFonts w:asciiTheme="majorBidi" w:hAnsiTheme="majorBidi" w:cstheme="majorBidi"/>
+        </w:rPr>
+        <w:tab/>
+      </w:r>
+      <w:r>
+        <w:rPr>
+          <w:rFonts w:asciiTheme="majorBidi" w:hAnsiTheme="majorBidi" w:cstheme="majorBidi"/>
+          <w:sz w:val="24"/>
+          <w:szCs w:val="24"/>
+        </w:rPr>
+        <w:t>This DriversController.cs file is a C# controller in an ASP.NET Core web app. It manages driver records in a logistics system. Here's a simple explanation of what it does:</w:t>
+      </w:r>
+    </w:p>
+    <w:p>
+      <w:pPr>
+        <w:spacing w:line="360" w:lineRule="auto"/>
+        <w:rPr>
+          <w:rFonts w:asciiTheme="majorBidi" w:hAnsiTheme="majorBidi" w:cstheme="majorBidi"/>
+          <w:sz w:val="24"/>
+          <w:szCs w:val="24"/>
+        </w:rPr>
+      </w:pPr>
+    </w:p>
+    <w:p>
+      <w:pPr>
+        <w:spacing w:line="360" w:lineRule="auto"/>
+        <w:rPr>
+          <w:rFonts w:asciiTheme="majorBidi" w:hAnsiTheme="majorBidi" w:cstheme="majorBidi"/>
+          <w:b/>
+          <w:bCs/>
+          <w:sz w:val="24"/>
+          <w:szCs w:val="24"/>
+        </w:rPr>
+      </w:pPr>
+      <w:r>
+        <w:rPr>
+          <w:rFonts w:asciiTheme="majorBidi" w:hAnsiTheme="majorBidi" w:cstheme="majorBidi"/>
+          <w:b/>
+          <w:bCs/>
+          <w:sz w:val="24"/>
+          <w:szCs w:val="24"/>
+        </w:rPr>
+        <w:t>Access Control</w:t>
+      </w:r>
+    </w:p>
+    <w:p>
+      <w:pPr>
+        <w:numPr>
+          <w:ilvl w:val="0"/>
+          <w:numId w:val="21"/>
+        </w:numPr>
+        <w:spacing w:line="360" w:lineRule="auto"/>
+        <w:rPr>
+          <w:rFonts w:asciiTheme="majorBidi" w:hAnsiTheme="majorBidi" w:cstheme="majorBidi"/>
+          <w:sz w:val="24"/>
+          <w:szCs w:val="24"/>
+        </w:rPr>
+      </w:pPr>
+      <w:r>
+        <w:rPr>
+          <w:rFonts w:asciiTheme="majorBidi" w:hAnsiTheme="majorBidi" w:cstheme="majorBidi"/>
+          <w:sz w:val="24"/>
+          <w:szCs w:val="24"/>
+        </w:rPr>
+        <w:t xml:space="preserve">Only users with </w:t>
+      </w:r>
+      <w:r>
+        <w:rPr>
+          <w:rFonts w:asciiTheme="majorBidi" w:hAnsiTheme="majorBidi" w:cstheme="majorBidi"/>
+          <w:b/>
+          <w:bCs/>
+          <w:sz w:val="24"/>
+          <w:szCs w:val="24"/>
+        </w:rPr>
+        <w:t xml:space="preserve">Manager </w:t>
+      </w:r>
+      <w:r>
+        <w:rPr>
+          <w:rFonts w:asciiTheme="majorBidi" w:hAnsiTheme="majorBidi" w:cstheme="majorBidi"/>
+          <w:b/>
+          <w:bCs/>
+          <w:sz w:val="24"/>
+          <w:szCs w:val="24"/>
+        </w:rPr>
+        <w:t xml:space="preserve"> and Admin </w:t>
+      </w:r>
+      <w:r>
+        <w:rPr>
+          <w:rFonts w:asciiTheme="majorBidi" w:hAnsiTheme="majorBidi" w:cstheme="majorBidi"/>
+          <w:b/>
+          <w:bCs/>
+          <w:sz w:val="24"/>
+          <w:szCs w:val="24"/>
+        </w:rPr>
+        <w:t>role</w:t>
+      </w:r>
+      <w:r>
+        <w:rPr>
+          <w:rFonts w:asciiTheme="majorBidi" w:hAnsiTheme="majorBidi" w:cstheme="majorBidi"/>
+          <w:sz w:val="24"/>
+          <w:szCs w:val="24"/>
+        </w:rPr>
+        <w:t xml:space="preserve"> can use this controller ([Authorize(Roles = "Manager</w:t>
+      </w:r>
+      <w:r>
+        <w:rPr>
+          <w:rFonts w:asciiTheme="majorBidi" w:hAnsiTheme="majorBidi" w:cstheme="majorBidi"/>
+          <w:sz w:val="24"/>
+          <w:szCs w:val="24"/>
+        </w:rPr>
+        <w:t>,Admin</w:t>
+      </w:r>
+      <w:r>
+        <w:rPr>
+          <w:rFonts w:asciiTheme="majorBidi" w:hAnsiTheme="majorBidi" w:cstheme="majorBidi"/>
+          <w:sz w:val="24"/>
+          <w:szCs w:val="24"/>
+        </w:rPr>
+        <w:t>")]).</w:t>
+      </w:r>
+    </w:p>
+    <w:p>
+      <w:pPr>
+        <w:spacing w:line="360" w:lineRule="auto"/>
+        <w:rPr>
+          <w:rFonts w:asciiTheme="majorBidi" w:hAnsiTheme="majorBidi" w:cstheme="majorBidi"/>
+          <w:sz w:val="24"/>
+          <w:szCs w:val="24"/>
+        </w:rPr>
+      </w:pPr>
+    </w:p>
+    <w:p>
+      <w:pPr>
+        <w:spacing w:line="360" w:lineRule="auto"/>
+        <w:rPr>
+          <w:rFonts w:asciiTheme="majorBidi" w:hAnsiTheme="majorBidi" w:cstheme="majorBidi"/>
+          <w:b/>
+          <w:bCs/>
+          <w:sz w:val="24"/>
+          <w:szCs w:val="24"/>
+        </w:rPr>
+      </w:pPr>
+      <w:r>
+        <w:rPr>
+          <w:rFonts w:asciiTheme="majorBidi" w:hAnsiTheme="majorBidi" w:cstheme="majorBidi"/>
+          <w:b/>
+          <w:bCs/>
+          <w:sz w:val="24"/>
+          <w:szCs w:val="24"/>
+        </w:rPr>
+        <w:t xml:space="preserve"> Functions</w:t>
+      </w:r>
+    </w:p>
+    <w:p>
+      <w:pPr>
+        <w:numPr>
+          <w:ilvl w:val="0"/>
+          <w:numId w:val="22"/>
+        </w:numPr>
+        <w:spacing w:line="360" w:lineRule="auto"/>
+        <w:rPr>
+          <w:rFonts w:asciiTheme="majorBidi" w:hAnsiTheme="majorBidi" w:cstheme="majorBidi"/>
+          <w:sz w:val="24"/>
+          <w:szCs w:val="24"/>
+        </w:rPr>
+      </w:pPr>
+      <w:r>
+        <w:rPr>
+          <w:rFonts w:asciiTheme="majorBidi" w:hAnsiTheme="majorBidi" w:cstheme="majorBidi"/>
+          <w:b/>
+          <w:bCs/>
+          <w:sz w:val="24"/>
+          <w:szCs w:val="24"/>
+        </w:rPr>
+        <w:t>Index</w:t>
+      </w:r>
+    </w:p>
+    <w:p>
+      <w:pPr>
+        <w:numPr>
+          <w:ilvl w:val="1"/>
+          <w:numId w:val="22"/>
+        </w:numPr>
+        <w:spacing w:line="360" w:lineRule="auto"/>
+        <w:rPr>
+          <w:rFonts w:asciiTheme="majorBidi" w:hAnsiTheme="majorBidi" w:cstheme="majorBidi"/>
+          <w:sz w:val="24"/>
+          <w:szCs w:val="24"/>
+        </w:rPr>
+      </w:pPr>
+      <w:r>
+        <w:rPr>
+          <w:rFonts w:asciiTheme="majorBidi" w:hAnsiTheme="majorBidi" w:cstheme="majorBidi"/>
+          <w:sz w:val="24"/>
+          <w:szCs w:val="24"/>
+        </w:rPr>
+        <w:lastRenderedPageBreak/>
+        <w:t>Shows a list of drivers.</w:t>
+      </w:r>
+    </w:p>
+    <w:p>
+      <w:pPr>
+        <w:numPr>
+          <w:ilvl w:val="1"/>
+          <w:numId w:val="22"/>
+        </w:numPr>
+        <w:spacing w:line="360" w:lineRule="auto"/>
+        <w:rPr>
+          <w:rFonts w:asciiTheme="majorBidi" w:hAnsiTheme="majorBidi" w:cstheme="majorBidi"/>
+          <w:sz w:val="24"/>
+          <w:szCs w:val="24"/>
+        </w:rPr>
+      </w:pPr>
+      <w:r>
+        <w:rPr>
+          <w:rFonts w:asciiTheme="majorBidi" w:hAnsiTheme="majorBidi" w:cstheme="majorBidi"/>
+          <w:sz w:val="24"/>
+          <w:szCs w:val="24"/>
+        </w:rPr>
+        <w:t>You can search by name or phone.</w:t>
+      </w:r>
+    </w:p>
+    <w:p>
+      <w:pPr>
+        <w:numPr>
+          <w:ilvl w:val="0"/>
+          <w:numId w:val="22"/>
+        </w:numPr>
+        <w:spacing w:line="360" w:lineRule="auto"/>
+        <w:rPr>
+          <w:rFonts w:asciiTheme="majorBidi" w:hAnsiTheme="majorBidi" w:cstheme="majorBidi"/>
+          <w:sz w:val="24"/>
+          <w:szCs w:val="24"/>
+        </w:rPr>
+      </w:pPr>
+      <w:r>
+        <w:rPr>
+          <w:rFonts w:asciiTheme="majorBidi" w:hAnsiTheme="majorBidi" w:cstheme="majorBidi"/>
+          <w:b/>
+          <w:bCs/>
+          <w:sz w:val="24"/>
+          <w:szCs w:val="24"/>
+        </w:rPr>
+        <w:t>Details</w:t>
+      </w:r>
+    </w:p>
+    <w:p>
+      <w:pPr>
+        <w:numPr>
+          <w:ilvl w:val="1"/>
+          <w:numId w:val="22"/>
+        </w:numPr>
+        <w:spacing w:line="360" w:lineRule="auto"/>
+        <w:rPr>
+          <w:rFonts w:asciiTheme="majorBidi" w:hAnsiTheme="majorBidi" w:cstheme="majorBidi"/>
+          <w:sz w:val="24"/>
+          <w:szCs w:val="24"/>
+        </w:rPr>
+      </w:pPr>
+      <w:r>
+        <w:rPr>
+          <w:rFonts w:asciiTheme="majorBidi" w:hAnsiTheme="majorBidi" w:cstheme="majorBidi"/>
+          <w:sz w:val="24"/>
+          <w:szCs w:val="24"/>
+        </w:rPr>
+        <w:t>Shows detailed info of a driver by ID.</w:t>
+      </w:r>
+    </w:p>
+    <w:p>
+      <w:pPr>
+        <w:numPr>
+          <w:ilvl w:val="0"/>
+          <w:numId w:val="22"/>
+        </w:numPr>
+        <w:spacing w:line="360" w:lineRule="auto"/>
+        <w:rPr>
+          <w:rFonts w:asciiTheme="majorBidi" w:hAnsiTheme="majorBidi" w:cstheme="majorBidi"/>
+          <w:sz w:val="24"/>
+          <w:szCs w:val="24"/>
+        </w:rPr>
+      </w:pPr>
+      <w:r>
+        <w:rPr>
+          <w:rFonts w:asciiTheme="majorBidi" w:hAnsiTheme="majorBidi" w:cstheme="majorBidi"/>
+          <w:b/>
+          <w:bCs/>
+          <w:sz w:val="24"/>
+          <w:szCs w:val="24"/>
+        </w:rPr>
+        <w:t>Create (GET + POST)</w:t>
+      </w:r>
+    </w:p>
+    <w:p>
+      <w:pPr>
+        <w:numPr>
+          <w:ilvl w:val="1"/>
+          <w:numId w:val="22"/>
+        </w:numPr>
+        <w:spacing w:line="360" w:lineRule="auto"/>
+        <w:rPr>
+          <w:rFonts w:asciiTheme="majorBidi" w:hAnsiTheme="majorBidi" w:cstheme="majorBidi"/>
+          <w:sz w:val="24"/>
+          <w:szCs w:val="24"/>
+        </w:rPr>
+      </w:pPr>
+      <w:r>
+        <w:rPr>
+          <w:rFonts w:asciiTheme="majorBidi" w:hAnsiTheme="majorBidi" w:cstheme="majorBidi"/>
+          <w:sz w:val="24"/>
+          <w:szCs w:val="24"/>
+        </w:rPr>
+        <w:t>GET: Shows the form to add a new driver.</w:t>
+      </w:r>
+    </w:p>
+    <w:p>
+      <w:pPr>
+        <w:numPr>
+          <w:ilvl w:val="1"/>
+          <w:numId w:val="22"/>
+        </w:numPr>
+        <w:spacing w:line="360" w:lineRule="auto"/>
+        <w:rPr>
+          <w:rFonts w:asciiTheme="majorBidi" w:hAnsiTheme="majorBidi" w:cstheme="majorBidi"/>
+          <w:sz w:val="24"/>
+          <w:szCs w:val="24"/>
+        </w:rPr>
+      </w:pPr>
+      <w:r>
+        <w:rPr>
+          <w:rFonts w:asciiTheme="majorBidi" w:hAnsiTheme="majorBidi" w:cstheme="majorBidi"/>
+          <w:sz w:val="24"/>
+          <w:szCs w:val="24"/>
+        </w:rPr>
+        <w:t>POST: Saves new driver to the database.</w:t>
+      </w:r>
+    </w:p>
+    <w:p>
+      <w:pPr>
+        <w:numPr>
+          <w:ilvl w:val="0"/>
+          <w:numId w:val="22"/>
+        </w:numPr>
+        <w:spacing w:line="360" w:lineRule="auto"/>
+        <w:rPr>
+          <w:rFonts w:asciiTheme="majorBidi" w:hAnsiTheme="majorBidi" w:cstheme="majorBidi"/>
+          <w:sz w:val="24"/>
+          <w:szCs w:val="24"/>
+        </w:rPr>
+      </w:pPr>
+      <w:r>
+        <w:rPr>
+          <w:rFonts w:asciiTheme="majorBidi" w:hAnsiTheme="majorBidi" w:cstheme="majorBidi"/>
+          <w:b/>
+          <w:bCs/>
+          <w:sz w:val="24"/>
+          <w:szCs w:val="24"/>
+        </w:rPr>
+        <w:t>Edit (GET + POST)</w:t>
+      </w:r>
+    </w:p>
+    <w:p>
+      <w:pPr>
+        <w:numPr>
+          <w:ilvl w:val="1"/>
+          <w:numId w:val="22"/>
+        </w:numPr>
+        <w:spacing w:line="360" w:lineRule="auto"/>
+        <w:rPr>
+          <w:rFonts w:asciiTheme="majorBidi" w:hAnsiTheme="majorBidi" w:cstheme="majorBidi"/>
+          <w:sz w:val="24"/>
+          <w:szCs w:val="24"/>
+        </w:rPr>
+      </w:pPr>
+      <w:r>
+        <w:rPr>
+          <w:rFonts w:asciiTheme="majorBidi" w:hAnsiTheme="majorBidi" w:cstheme="majorBidi"/>
+          <w:sz w:val="24"/>
+          <w:szCs w:val="24"/>
+        </w:rPr>
+        <w:t>GET: Shows the form to edit a driver.</w:t>
+      </w:r>
+    </w:p>
+    <w:p>
+      <w:pPr>
+        <w:numPr>
+          <w:ilvl w:val="1"/>
+          <w:numId w:val="22"/>
+        </w:numPr>
+        <w:spacing w:line="360" w:lineRule="auto"/>
+        <w:rPr>
+          <w:rFonts w:asciiTheme="majorBidi" w:hAnsiTheme="majorBidi" w:cstheme="majorBidi"/>
+          <w:sz w:val="24"/>
+          <w:szCs w:val="24"/>
+        </w:rPr>
+      </w:pPr>
+      <w:r>
+        <w:rPr>
+          <w:rFonts w:asciiTheme="majorBidi" w:hAnsiTheme="majorBidi" w:cstheme="majorBidi"/>
+          <w:sz w:val="24"/>
+          <w:szCs w:val="24"/>
+        </w:rPr>
+        <w:t>POST: Updates driver info in the database.</w:t>
+      </w:r>
+    </w:p>
+    <w:p>
+      <w:pPr>
+        <w:numPr>
+          <w:ilvl w:val="0"/>
+          <w:numId w:val="22"/>
+        </w:numPr>
+        <w:spacing w:line="360" w:lineRule="auto"/>
+        <w:rPr>
+          <w:rFonts w:asciiTheme="majorBidi" w:hAnsiTheme="majorBidi" w:cstheme="majorBidi"/>
+          <w:sz w:val="24"/>
+          <w:szCs w:val="24"/>
+        </w:rPr>
+      </w:pPr>
+      <w:r>
+        <w:rPr>
+          <w:rFonts w:asciiTheme="majorBidi" w:hAnsiTheme="majorBidi" w:cstheme="majorBidi"/>
+          <w:b/>
+          <w:bCs/>
+          <w:sz w:val="24"/>
+          <w:szCs w:val="24"/>
+        </w:rPr>
+        <w:t>Delete (GET + POST)</w:t>
+      </w:r>
+    </w:p>
+    <w:p>
+      <w:pPr>
+        <w:numPr>
+          <w:ilvl w:val="1"/>
+          <w:numId w:val="22"/>
+        </w:numPr>
+        <w:spacing w:line="360" w:lineRule="auto"/>
+        <w:rPr>
+          <w:rFonts w:asciiTheme="majorBidi" w:hAnsiTheme="majorBidi" w:cstheme="majorBidi"/>
+          <w:sz w:val="24"/>
+          <w:szCs w:val="24"/>
+        </w:rPr>
+      </w:pPr>
+      <w:r>
+        <w:rPr>
+          <w:rFonts w:asciiTheme="majorBidi" w:hAnsiTheme="majorBidi" w:cstheme="majorBidi"/>
+          <w:sz w:val="24"/>
+          <w:szCs w:val="24"/>
+        </w:rPr>
+        <w:t>GET: Shows a confirmation page to delete a driver.</w:t>
+      </w:r>
+    </w:p>
+    <w:p>
+      <w:pPr>
+        <w:numPr>
+          <w:ilvl w:val="1"/>
+          <w:numId w:val="22"/>
+        </w:numPr>
+        <w:spacing w:line="360" w:lineRule="auto"/>
+        <w:rPr>
+          <w:rFonts w:asciiTheme="majorBidi" w:hAnsiTheme="majorBidi" w:cstheme="majorBidi"/>
+          <w:sz w:val="24"/>
+          <w:szCs w:val="24"/>
+        </w:rPr>
+      </w:pPr>
+      <w:r>
+        <w:rPr>
+          <w:rFonts w:asciiTheme="majorBidi" w:hAnsiTheme="majorBidi" w:cstheme="majorBidi"/>
+          <w:sz w:val="24"/>
+          <w:szCs w:val="24"/>
+        </w:rPr>
+        <w:t>POST: Deletes the driver from the database.</w:t>
+      </w:r>
+    </w:p>
+    <w:p>
+      <w:pPr>
+        <w:spacing w:line="360" w:lineRule="auto"/>
+        <w:rPr>
+          <w:rFonts w:asciiTheme="majorBidi" w:hAnsiTheme="majorBidi" w:cstheme="majorBidi"/>
+          <w:sz w:val="24"/>
+          <w:szCs w:val="24"/>
+        </w:rPr>
+      </w:pPr>
+    </w:p>
+    <w:p>
+      <w:pPr>
+        <w:spacing w:line="360" w:lineRule="auto"/>
+        <w:rPr>
+          <w:rFonts w:asciiTheme="majorBidi" w:hAnsiTheme="majorBidi" w:cstheme="majorBidi"/>
+          <w:b/>
+          <w:bCs/>
+          <w:sz w:val="24"/>
+          <w:szCs w:val="24"/>
+        </w:rPr>
+      </w:pPr>
+      <w:r>
+        <w:rPr>
+          <w:rFonts w:asciiTheme="majorBidi" w:hAnsiTheme="majorBidi" w:cstheme="majorBidi"/>
+          <w:b/>
+          <w:bCs/>
+          <w:sz w:val="24"/>
+          <w:szCs w:val="24"/>
+        </w:rPr>
+        <w:t xml:space="preserve"> Helper</w:t>
+      </w:r>
+    </w:p>
+    <w:p>
+      <w:pPr>
+        <w:numPr>
+          <w:ilvl w:val="0"/>
+          <w:numId w:val="23"/>
+        </w:numPr>
+        <w:spacing w:line="360" w:lineRule="auto"/>
+        <w:rPr>
+          <w:rFonts w:asciiTheme="majorBidi" w:hAnsiTheme="majorBidi" w:cstheme="majorBidi"/>
+          <w:sz w:val="24"/>
+          <w:szCs w:val="24"/>
+        </w:rPr>
+      </w:pPr>
+      <w:r>
+        <w:rPr>
+          <w:rFonts w:asciiTheme="majorBidi" w:hAnsiTheme="majorBidi" w:cstheme="majorBidi"/>
+          <w:sz w:val="24"/>
+          <w:szCs w:val="24"/>
+        </w:rPr>
+        <w:t>DriverExists: Checks if a driver exists by ID.</w:t>
+      </w:r>
+    </w:p>
+    <w:p>
+      <w:pPr>
+        <w:spacing w:line="360" w:lineRule="auto"/>
+        <w:rPr>
+          <w:rFonts w:asciiTheme="majorBidi" w:hAnsiTheme="majorBidi" w:cstheme="majorBidi"/>
+          <w:sz w:val="24"/>
+          <w:szCs w:val="24"/>
+        </w:rPr>
+      </w:pPr>
+    </w:p>
+    <w:p>
+      <w:pPr>
+        <w:spacing w:line="360" w:lineRule="auto"/>
+        <w:ind w:firstLine="360"/>
+        <w:jc w:val="both"/>
+        <w:rPr>
+          <w:rFonts w:asciiTheme="majorBidi" w:hAnsiTheme="majorBidi" w:cstheme="majorBidi"/>
+          <w:sz w:val="24"/>
+          <w:szCs w:val="24"/>
+        </w:rPr>
+      </w:pPr>
+      <w:r>
+        <w:rPr>
+          <w:rFonts w:asciiTheme="majorBidi" w:hAnsiTheme="majorBidi" w:cstheme="majorBidi"/>
+          <w:sz w:val="24"/>
+          <w:szCs w:val="24"/>
+        </w:rPr>
+        <w:t>T</w:t>
+      </w:r>
+      <w:r>
+        <w:rPr>
+          <w:rFonts w:asciiTheme="majorBidi" w:hAnsiTheme="majorBidi" w:cstheme="majorBidi"/>
+          <w:sz w:val="24"/>
+          <w:szCs w:val="24"/>
+        </w:rPr>
+        <w:t>he Index action method in the DriversController</w:t>
+      </w:r>
+      <w:r>
+        <w:rPr>
+          <w:rFonts w:asciiTheme="majorBidi" w:hAnsiTheme="majorBidi" w:cstheme="majorBidi"/>
+          <w:sz w:val="24"/>
+          <w:szCs w:val="24"/>
+        </w:rPr>
+        <w:t xml:space="preserve"> which</w:t>
+      </w:r>
+      <w:r>
+        <w:rPr>
+          <w:rFonts w:asciiTheme="majorBidi" w:hAnsiTheme="majorBidi" w:cstheme="majorBidi"/>
+          <w:sz w:val="24"/>
+          <w:szCs w:val="24"/>
+        </w:rPr>
+        <w:t xml:space="preserve"> shows a list of drivers and includes a search feature. First, it saves the search keyword (searchString) into ViewData so the search box can remember the user's input. Then, it gets all drivers from the database. If the user typed something in the search box, it converts that keyword to lowercase for case-insensitive searching. It filters the drivers whose name or phone number (also converted to lowercase) contains the keyword. Finally, it sends the filtered (or full) driver list to the view.</w:t>
+      </w:r>
+    </w:p>
+    <w:p>
+      <w:pPr>
         <w:jc w:val="center"/>
       </w:pPr>
+      <w:r>
+        <w:drawing>
+          <wp:inline distT="0" distB="0" distL="0" distR="0" wp14:anchorId="32F18CF7" wp14:editId="1AA2A2B8">
+            <wp:extent cx="4576625" cy="2028190"/>
+            <wp:effectExtent l="19050" t="19050" r="14605" b="10160"/>
+            <wp:docPr id="1698751783" name="Picture 1"/>
+            <wp:cNvGraphicFramePr>
+              <a:graphicFrameLocks xmlns:a="http://schemas.openxmlformats.org/drawingml/2006/main" noChangeAspect="1"/>
+            </wp:cNvGraphicFramePr>
+            <a:graphic xmlns:a="http://schemas.openxmlformats.org/drawingml/2006/main">
+              <a:graphicData uri="http://schemas.openxmlformats.org/drawingml/2006/picture">
+                <pic:pic xmlns:pic="http://schemas.openxmlformats.org/drawingml/2006/picture">
+                  <pic:nvPicPr>
+                    <pic:cNvPr id="1698751783" name=""/>
+                    <pic:cNvPicPr/>
+                  </pic:nvPicPr>
+                  <pic:blipFill>
+                    <a:blip r:embed="rId29"/>
+                    <a:stretch>
+                      <a:fillRect/>
+                    </a:stretch>
+                  </pic:blipFill>
+                  <pic:spPr>
+                    <a:xfrm>
+                      <a:off x="0" y="0"/>
+                      <a:ext cx="4579175" cy="2029320"/>
+                    </a:xfrm>
+                    <a:prstGeom prst="rect">
+                      <a:avLst/>
+                    </a:prstGeom>
+                    <a:ln>
+                      <a:solidFill>
+                        <a:schemeClr val="tx1"/>
+                      </a:solidFill>
+                    </a:ln>
+                  </pic:spPr>
+                </pic:pic>
+              </a:graphicData>
+            </a:graphic>
+          </wp:inline>
+        </w:drawing>
+      </w:r>
     </w:p>
     <w:p>
       <w:pPr>
         <w:jc w:val="center"/>
+      </w:pPr>
+    </w:p>
+    <w:p>
+      <w:pPr>
+        <w:jc w:val="center"/>
+      </w:pPr>
+      <w:r>
+        <w:t>Figure: Driver search method</w:t>
+      </w:r>
+    </w:p>
+    <w:p/>
+    <w:p/>
+    <w:p/>
+    <w:p/>
+    <w:p>
+      <w:pPr>
+        <w:pStyle w:val="Heading2"/>
+        <w:rPr>
+          <w:rFonts w:asciiTheme="majorBidi" w:hAnsiTheme="majorBidi"/>
+          <w:b/>
+          <w:bCs/>
+          <w:color w:val="auto"/>
+        </w:rPr>
+      </w:pPr>
+      <w:r>
+        <w:rPr>
+          <w:rFonts w:asciiTheme="majorBidi" w:hAnsiTheme="majorBidi"/>
+          <w:b/>
+          <w:bCs/>
+          <w:color w:val="auto"/>
+        </w:rPr>
+        <w:lastRenderedPageBreak/>
+        <w:t>UserController</w:t>
+      </w:r>
+    </w:p>
+    <w:p/>
+    <w:p>
+      <w:pPr>
+        <w:spacing w:line="360" w:lineRule="auto"/>
+        <w:jc w:val="both"/>
+        <w:rPr>
+          <w:sz w:val="24"/>
+          <w:szCs w:val="24"/>
+        </w:rPr>
+      </w:pPr>
+      <w:r>
+        <w:tab/>
+      </w:r>
+      <w:r>
+        <w:rPr>
+          <w:sz w:val="24"/>
+          <w:szCs w:val="24"/>
+        </w:rPr>
+        <w:t>This UsersController manages user accounts in an ASP.NET web app. Only users with the "Admin" or "Manager" role can access it. It lets you view a list of users, search them by name, email, or phone, and see their roles. You can also view details of one user, update their phone number, and change their roles (add or remove). It also supports deleting a user. The controller uses UserManager and RoleManager to manage user accounts and their roles.</w:t>
+      </w:r>
+    </w:p>
+    <w:p>
+      <w:pPr>
+        <w:spacing w:line="360" w:lineRule="auto"/>
+        <w:jc w:val="both"/>
+        <w:rPr>
+          <w:sz w:val="24"/>
+          <w:szCs w:val="24"/>
+        </w:rPr>
+      </w:pPr>
+    </w:p>
+    <w:p>
+      <w:pPr>
+        <w:spacing w:line="360" w:lineRule="auto"/>
+        <w:jc w:val="center"/>
+        <w:rPr>
+          <w:sz w:val="24"/>
+          <w:szCs w:val="24"/>
+        </w:rPr>
+      </w:pPr>
+      <w:r>
+        <w:rPr>
+          <w:sz w:val="24"/>
+          <w:szCs w:val="24"/>
+        </w:rPr>
+        <w:drawing>
+          <wp:inline distT="0" distB="0" distL="0" distR="0" wp14:anchorId="56A2DF40" wp14:editId="1107CBEF">
+            <wp:extent cx="4829469" cy="3133090"/>
+            <wp:effectExtent l="19050" t="19050" r="28575" b="10160"/>
+            <wp:docPr id="484717056" name="Picture 1"/>
+            <wp:cNvGraphicFramePr>
+              <a:graphicFrameLocks xmlns:a="http://schemas.openxmlformats.org/drawingml/2006/main" noChangeAspect="1"/>
+            </wp:cNvGraphicFramePr>
+            <a:graphic xmlns:a="http://schemas.openxmlformats.org/drawingml/2006/main">
+              <a:graphicData uri="http://schemas.openxmlformats.org/drawingml/2006/picture">
+                <pic:pic xmlns:pic="http://schemas.openxmlformats.org/drawingml/2006/picture">
+                  <pic:nvPicPr>
+                    <pic:cNvPr id="484717056" name=""/>
+                    <pic:cNvPicPr/>
+                  </pic:nvPicPr>
+                  <pic:blipFill>
+                    <a:blip r:embed="rId30"/>
+                    <a:stretch>
+                      <a:fillRect/>
+                    </a:stretch>
+                  </pic:blipFill>
+                  <pic:spPr>
+                    <a:xfrm>
+                      <a:off x="0" y="0"/>
+                      <a:ext cx="4834247" cy="3136190"/>
+                    </a:xfrm>
+                    <a:prstGeom prst="rect">
+                      <a:avLst/>
+                    </a:prstGeom>
+                    <a:ln>
+                      <a:solidFill>
+                        <a:schemeClr val="tx1"/>
+                      </a:solidFill>
+                    </a:ln>
+                  </pic:spPr>
+                </pic:pic>
+              </a:graphicData>
+            </a:graphic>
+          </wp:inline>
+        </w:drawing>
+      </w:r>
+    </w:p>
+    <w:p>
+      <w:pPr>
+        <w:spacing w:line="360" w:lineRule="auto"/>
+        <w:jc w:val="center"/>
+        <w:rPr>
+          <w:sz w:val="24"/>
+          <w:szCs w:val="24"/>
+        </w:rPr>
+      </w:pPr>
+      <w:r>
+        <w:rPr>
+          <w:sz w:val="24"/>
+          <w:szCs w:val="24"/>
+        </w:rPr>
+        <w:t>Figure: User Search Method</w:t>
+      </w:r>
+    </w:p>
+    <w:p>
+      <w:pPr>
+        <w:spacing w:line="360" w:lineRule="auto"/>
+        <w:jc w:val="center"/>
+        <w:rPr>
+          <w:sz w:val="24"/>
+          <w:szCs w:val="24"/>
+        </w:rPr>
       </w:pPr>
     </w:p>
     <w:sectPr>
@@ -11787,85 +12000,6 @@
         </mc:Fallback>
       </mc:AlternateContent>
     </w:r>
-    <w:r>
-      <w:rPr>
-        <w:noProof/>
-      </w:rPr>
-      <mc:AlternateContent>
-        <mc:Choice Requires="wps">
-          <w:drawing>
-            <wp:anchor distT="0" distB="0" distL="114300" distR="114300" simplePos="0" relativeHeight="487306752" behindDoc="1" locked="0" layoutInCell="1" allowOverlap="1" wp14:anchorId="3716A500" wp14:editId="78558A60">
-              <wp:simplePos x="0" y="0"/>
-              <wp:positionH relativeFrom="page">
-                <wp:posOffset>438785</wp:posOffset>
-              </wp:positionH>
-              <wp:positionV relativeFrom="page">
-                <wp:posOffset>9396730</wp:posOffset>
-              </wp:positionV>
-              <wp:extent cx="6455410" cy="8890"/>
-              <wp:effectExtent l="0" t="0" r="0" b="0"/>
-              <wp:wrapNone/>
-              <wp:docPr id="2" name="Rectangle 2"/>
-              <wp:cNvGraphicFramePr>
-                <a:graphicFrameLocks xmlns:a="http://schemas.openxmlformats.org/drawingml/2006/main"/>
-              </wp:cNvGraphicFramePr>
-              <a:graphic xmlns:a="http://schemas.openxmlformats.org/drawingml/2006/main">
-                <a:graphicData uri="http://schemas.microsoft.com/office/word/2010/wordprocessingShape">
-                  <wps:wsp>
-                    <wps:cNvSpPr>
-                      <a:spLocks noChangeArrowheads="1"/>
-                    </wps:cNvSpPr>
-                    <wps:spPr bwMode="auto">
-                      <a:xfrm>
-                        <a:off x="0" y="0"/>
-                        <a:ext cx="6455410" cy="8890"/>
-                      </a:xfrm>
-                      <a:prstGeom prst="rect">
-                        <a:avLst/>
-                      </a:prstGeom>
-                      <a:solidFill>
-                        <a:srgbClr val="000000"/>
-                      </a:solidFill>
-                      <a:ln>
-                        <a:noFill/>
-                      </a:ln>
-                      <a:extLst>
-                        <a:ext uri="{91240B29-F687-4F45-9708-019B960494DF}">
-                          <a14:hiddenLine xmlns:a14="http://schemas.microsoft.com/office/drawing/2010/main" w="9525">
-                            <a:solidFill>
-                              <a:srgbClr val="000000"/>
-                            </a:solidFill>
-                            <a:miter lim="800000"/>
-                            <a:headEnd/>
-                            <a:tailEnd/>
-                          </a14:hiddenLine>
-                        </a:ext>
-                      </a:extLst>
-                    </wps:spPr>
-                    <wps:bodyPr rot="0" vert="horz" wrap="square" lIns="91440" tIns="45720" rIns="91440" bIns="45720" anchor="t" anchorCtr="0" upright="1">
-                      <a:noAutofit/>
-                    </wps:bodyPr>
-                  </wps:wsp>
-                </a:graphicData>
-              </a:graphic>
-              <wp14:sizeRelH relativeFrom="page">
-                <wp14:pctWidth>0</wp14:pctWidth>
-              </wp14:sizeRelH>
-              <wp14:sizeRelV relativeFrom="page">
-                <wp14:pctHeight>0</wp14:pctHeight>
-              </wp14:sizeRelV>
-            </wp:anchor>
-          </w:drawing>
-        </mc:Choice>
-        <mc:Fallback>
-          <w:pict>
-            <v:rect w14:anchorId="06BE30AC" id="Rectangle 2" o:spid="_x0000_s1026" style="position:absolute;margin-left:34.55pt;margin-top:739.9pt;width:508.3pt;height:.7pt;z-index:-16009728;visibility:visible;mso-wrap-style:square;mso-width-percent:0;mso-height-percent:0;mso-wrap-distance-left:9pt;mso-wrap-distance-top:0;mso-wrap-distance-right:9pt;mso-wrap-distance-bottom:0;mso-position-horizontal:absolute;mso-position-horizontal-relative:page;mso-position-vertical:absolute;mso-position-vertical-relative:page;mso-width-percent:0;mso-height-percent:0;mso-width-relative:page;mso-height-relative:page;v-text-anchor:top" o:gfxdata="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" fillcolor="black" stroked="f">
-              <w10:wrap anchorx="page" anchory="page"/>
-            </v:rect>
-          </w:pict>
-        </mc:Fallback>
-      </mc:AlternateContent>
-    </w:r>
   </w:p>
 </w:ftr>
 </file>
@@ -12248,6 +12382,123 @@
     </w:lvl>
   </w:abstractNum>
   <w:abstractNum w:abstractNumId="3" w15:restartNumberingAfterBreak="0">
+    <w:nsid w:val="1067622E"/>
+    <w:multiLevelType w:val="multilevel"/>
+    <w:tmpl w:val="AA02B4A6"/>
+    <w:lvl w:ilvl="0">
+      <w:start w:val="1"/>
+      <w:numFmt w:val="decimal"/>
+      <w:lvlText w:val="%1."/>
+      <w:lvlJc w:val="left"/>
+      <w:pPr>
+        <w:tabs>
+          <w:tab w:val="num" w:pos="720"/>
+        </w:tabs>
+        <w:ind w:left="720" w:hanging="360"/>
+      </w:pPr>
+    </w:lvl>
+    <w:lvl w:ilvl="1">
+      <w:start w:val="1"/>
+      <w:numFmt w:val="bullet"/>
+      <w:lvlText w:val="o"/>
+      <w:lvlJc w:val="left"/>
+      <w:pPr>
+        <w:tabs>
+          <w:tab w:val="num" w:pos="1440"/>
+        </w:tabs>
+        <w:ind w:left="1440" w:hanging="360"/>
+      </w:pPr>
+      <w:rPr>
+        <w:rFonts w:ascii="Courier New" w:hAnsi="Courier New" w:hint="default"/>
+        <w:sz w:val="20"/>
+      </w:rPr>
+    </w:lvl>
+    <w:lvl w:ilvl="2" w:tentative="1">
+      <w:start w:val="1"/>
+      <w:numFmt w:val="decimal"/>
+      <w:lvlText w:val="%3."/>
+      <w:lvlJc w:val="left"/>
+      <w:pPr>
+        <w:tabs>
+          <w:tab w:val="num" w:pos="2160"/>
+        </w:tabs>
+        <w:ind w:left="2160" w:hanging="360"/>
+      </w:pPr>
+    </w:lvl>
+    <w:lvl w:ilvl="3" w:tentative="1">
+      <w:start w:val="1"/>
+      <w:numFmt w:val="decimal"/>
+      <w:lvlText w:val="%4."/>
+      <w:lvlJc w:val="left"/>
+      <w:pPr>
+        <w:tabs>
+          <w:tab w:val="num" w:pos="2880"/>
+        </w:tabs>
+        <w:ind w:left="2880" w:hanging="360"/>
+      </w:pPr>
+    </w:lvl>
+    <w:lvl w:ilvl="4" w:tentative="1">
+      <w:start w:val="1"/>
+      <w:numFmt w:val="decimal"/>
+      <w:lvlText w:val="%5."/>
+      <w:lvlJc w:val="left"/>
+      <w:pPr>
+        <w:tabs>
+          <w:tab w:val="num" w:pos="3600"/>
+        </w:tabs>
+        <w:ind w:left="3600" w:hanging="360"/>
+      </w:pPr>
+    </w:lvl>
+    <w:lvl w:ilvl="5" w:tentative="1">
+      <w:start w:val="1"/>
+      <w:numFmt w:val="decimal"/>
+      <w:lvlText w:val="%6."/>
+      <w:lvlJc w:val="left"/>
+      <w:pPr>
+        <w:tabs>
+          <w:tab w:val="num" w:pos="4320"/>
+        </w:tabs>
+        <w:ind w:left="4320" w:hanging="360"/>
+      </w:pPr>
+    </w:lvl>
+    <w:lvl w:ilvl="6" w:tentative="1">
+      <w:start w:val="1"/>
+      <w:numFmt w:val="decimal"/>
+      <w:lvlText w:val="%7."/>
+      <w:lvlJc w:val="left"/>
+      <w:pPr>
+        <w:tabs>
+          <w:tab w:val="num" w:pos="5040"/>
+        </w:tabs>
+        <w:ind w:left="5040" w:hanging="360"/>
+      </w:pPr>
+    </w:lvl>
+    <w:lvl w:ilvl="7" w:tentative="1">
+      <w:start w:val="1"/>
+      <w:numFmt w:val="decimal"/>
+      <w:lvlText w:val="%8."/>
+      <w:lvlJc w:val="left"/>
+      <w:pPr>
+        <w:tabs>
+          <w:tab w:val="num" w:pos="5760"/>
+        </w:tabs>
+        <w:ind w:left="5760" w:hanging="360"/>
+      </w:pPr>
+    </w:lvl>
+    <w:lvl w:ilvl="8" w:tentative="1">
+      <w:start w:val="1"/>
+      <w:numFmt w:val="decimal"/>
+      <w:lvlText w:val="%9."/>
+      <w:lvlJc w:val="left"/>
+      <w:pPr>
+        <w:tabs>
+          <w:tab w:val="num" w:pos="6480"/>
+        </w:tabs>
+        <w:ind w:left="6480" w:hanging="360"/>
+      </w:pPr>
+    </w:lvl>
+  </w:abstractNum>
+  <w:abstractNum w:abstractNumId="4" w15:restartNumberingAfterBreak="0">
     <w:nsid w:val="19EC1E5C"/>
     <w:multiLevelType w:val="hybridMultilevel"/>
     <w:tmpl w:val="FD6CD004"/>
@@ -12336,7 +12587,7 @@
       </w:pPr>
     </w:lvl>
   </w:abstractNum>
-  <w:abstractNum w:abstractNumId="4" w15:restartNumberingAfterBreak="0">
+  <w:abstractNum w:abstractNumId="5" w15:restartNumberingAfterBreak="0">
     <w:nsid w:val="2C806372"/>
     <w:multiLevelType w:val="multilevel"/>
     <w:tmpl w:val="B2ECBFF6"/>
@@ -12485,7 +12736,7 @@
       </w:rPr>
     </w:lvl>
   </w:abstractNum>
-  <w:abstractNum w:abstractNumId="5" w15:restartNumberingAfterBreak="0">
+  <w:abstractNum w:abstractNumId="6" w15:restartNumberingAfterBreak="0">
     <w:nsid w:val="33E06751"/>
     <w:multiLevelType w:val="multilevel"/>
     <w:tmpl w:val="D1AEB424"/>
@@ -12634,7 +12885,156 @@
       </w:rPr>
     </w:lvl>
   </w:abstractNum>
-  <w:abstractNum w:abstractNumId="6" w15:restartNumberingAfterBreak="0">
+  <w:abstractNum w:abstractNumId="7" w15:restartNumberingAfterBreak="0">
+    <w:nsid w:val="379D37DB"/>
+    <w:multiLevelType w:val="multilevel"/>
+    <w:tmpl w:val="03C05102"/>
+    <w:lvl w:ilvl="0">
+      <w:start w:val="1"/>
+      <w:numFmt w:val="bullet"/>
+      <w:lvlText w:val=""/>
+      <w:lvlJc w:val="left"/>
+      <w:pPr>
+        <w:tabs>
+          <w:tab w:val="num" w:pos="720"/>
+        </w:tabs>
+        <w:ind w:left="720" w:hanging="360"/>
+      </w:pPr>
+      <w:rPr>
+        <w:rFonts w:ascii="Symbol" w:hAnsi="Symbol" w:hint="default"/>
+        <w:sz w:val="20"/>
+      </w:rPr>
+    </w:lvl>
+    <w:lvl w:ilvl="1" w:tentative="1">
+      <w:start w:val="1"/>
+      <w:numFmt w:val="bullet"/>
+      <w:lvlText w:val="o"/>
+      <w:lvlJc w:val="left"/>
+      <w:pPr>
+        <w:tabs>
+          <w:tab w:val="num" w:pos="1440"/>
+        </w:tabs>
+        <w:ind w:left="1440" w:hanging="360"/>
+      </w:pPr>
+      <w:rPr>
+        <w:rFonts w:ascii="Courier New" w:hAnsi="Courier New" w:hint="default"/>
+        <w:sz w:val="20"/>
+      </w:rPr>
+    </w:lvl>
+    <w:lvl w:ilvl="2" w:tentative="1">
+      <w:start w:val="1"/>
+      <w:numFmt w:val="bullet"/>
+      <w:lvlText w:val=""/>
+      <w:lvlJc w:val="left"/>
+      <w:pPr>
+        <w:tabs>
+          <w:tab w:val="num" w:pos="2160"/>
+        </w:tabs>
+        <w:ind w:left="2160" w:hanging="360"/>
+      </w:pPr>
+      <w:rPr>
+        <w:rFonts w:ascii="Wingdings" w:hAnsi="Wingdings" w:hint="default"/>
+        <w:sz w:val="20"/>
+      </w:rPr>
+    </w:lvl>
+    <w:lvl w:ilvl="3" w:tentative="1">
+      <w:start w:val="1"/>
+      <w:numFmt w:val="bullet"/>
+      <w:lvlText w:val=""/>
+      <w:lvlJc w:val="left"/>
+      <w:pPr>
+        <w:tabs>
+          <w:tab w:val="num" w:pos="2880"/>
+        </w:tabs>
+        <w:ind w:left="2880" w:hanging="360"/>
+      </w:pPr>
+      <w:rPr>
+        <w:rFonts w:ascii="Wingdings" w:hAnsi="Wingdings" w:hint="default"/>
+        <w:sz w:val="20"/>
+      </w:rPr>
+    </w:lvl>
+    <w:lvl w:ilvl="4" w:tentative="1">
+      <w:start w:val="1"/>
+      <w:numFmt w:val="bullet"/>
+      <w:lvlText w:val=""/>
+      <w:lvlJc w:val="left"/>
+      <w:pPr>
+        <w:tabs>
+          <w:tab w:val="num" w:pos="3600"/>
+        </w:tabs>
+        <w:ind w:left="3600" w:hanging="360"/>
+      </w:pPr>
+      <w:rPr>
+        <w:rFonts w:ascii="Wingdings" w:hAnsi="Wingdings" w:hint="default"/>
+        <w:sz w:val="20"/>
+      </w:rPr>
+    </w:lvl>
+    <w:lvl w:ilvl="5" w:tentative="1">
+      <w:start w:val="1"/>
+      <w:numFmt w:val="bullet"/>
+      <w:lvlText w:val=""/>
+      <w:lvlJc w:val="left"/>
+      <w:pPr>
+        <w:tabs>
+          <w:tab w:val="num" w:pos="4320"/>
+        </w:tabs>
+        <w:ind w:left="4320" w:hanging="360"/>
+      </w:pPr>
+      <w:rPr>
+        <w:rFonts w:ascii="Wingdings" w:hAnsi="Wingdings" w:hint="default"/>
+        <w:sz w:val="20"/>
+      </w:rPr>
+    </w:lvl>
+    <w:lvl w:ilvl="6" w:tentative="1">
+      <w:start w:val="1"/>
+      <w:numFmt w:val="bullet"/>
+      <w:lvlText w:val=""/>
+      <w:lvlJc w:val="left"/>
+      <w:pPr>
+        <w:tabs>
+          <w:tab w:val="num" w:pos="5040"/>
+        </w:tabs>
+        <w:ind w:left="5040" w:hanging="360"/>
+      </w:pPr>
+      <w:rPr>
+        <w:rFonts w:ascii="Wingdings" w:hAnsi="Wingdings" w:hint="default"/>
+        <w:sz w:val="20"/>
+      </w:rPr>
+    </w:lvl>
+    <w:lvl w:ilvl="7" w:tentative="1">
+      <w:start w:val="1"/>
+      <w:numFmt w:val="bullet"/>
+      <w:lvlText w:val=""/>
+      <w:lvlJc w:val="left"/>
+      <w:pPr>
+        <w:tabs>
+          <w:tab w:val="num" w:pos="5760"/>
+        </w:tabs>
+        <w:ind w:left="5760" w:hanging="360"/>
+      </w:pPr>
+      <w:rPr>
+        <w:rFonts w:ascii="Wingdings" w:hAnsi="Wingdings" w:hint="default"/>
+        <w:sz w:val="20"/>
+      </w:rPr>
+    </w:lvl>
+    <w:lvl w:ilvl="8" w:tentative="1">
+      <w:start w:val="1"/>
+      <w:numFmt w:val="bullet"/>
+      <w:lvlText w:val=""/>
+      <w:lvlJc w:val="left"/>
+      <w:pPr>
+        <w:tabs>
+          <w:tab w:val="num" w:pos="6480"/>
+        </w:tabs>
+        <w:ind w:left="6480" w:hanging="360"/>
+      </w:pPr>
+      <w:rPr>
+        <w:rFonts w:ascii="Wingdings" w:hAnsi="Wingdings" w:hint="default"/>
+        <w:sz w:val="20"/>
+      </w:rPr>
+    </w:lvl>
+  </w:abstractNum>
+  <w:abstractNum w:abstractNumId="8" w15:restartNumberingAfterBreak="0">
     <w:nsid w:val="3E045FEB"/>
     <w:multiLevelType w:val="multilevel"/>
     <w:tmpl w:val="1A601FC0"/>
@@ -12755,7 +13155,7 @@
       </w:pPr>
     </w:lvl>
   </w:abstractNum>
-  <w:abstractNum w:abstractNumId="7" w15:restartNumberingAfterBreak="0">
+  <w:abstractNum w:abstractNumId="9" w15:restartNumberingAfterBreak="0">
     <w:nsid w:val="3EFC0570"/>
     <w:multiLevelType w:val="hybridMultilevel"/>
     <w:tmpl w:val="AD58A060"/>
@@ -12868,7 +13268,7 @@
       </w:rPr>
     </w:lvl>
   </w:abstractNum>
-  <w:abstractNum w:abstractNumId="8" w15:restartNumberingAfterBreak="0">
+  <w:abstractNum w:abstractNumId="10" w15:restartNumberingAfterBreak="0">
     <w:nsid w:val="45102D0B"/>
     <w:multiLevelType w:val="multilevel"/>
     <w:tmpl w:val="8C3E8ED4"/>
@@ -13017,7 +13417,7 @@
       </w:rPr>
     </w:lvl>
   </w:abstractNum>
-  <w:abstractNum w:abstractNumId="9" w15:restartNumberingAfterBreak="0">
+  <w:abstractNum w:abstractNumId="11" w15:restartNumberingAfterBreak="0">
     <w:nsid w:val="4A782D92"/>
     <w:multiLevelType w:val="multilevel"/>
     <w:tmpl w:val="FEB61E54"/>
@@ -13166,7 +13566,7 @@
       </w:rPr>
     </w:lvl>
   </w:abstractNum>
-  <w:abstractNum w:abstractNumId="10" w15:restartNumberingAfterBreak="0">
+  <w:abstractNum w:abstractNumId="12" w15:restartNumberingAfterBreak="0">
     <w:nsid w:val="4E171ECB"/>
     <w:multiLevelType w:val="hybridMultilevel"/>
     <w:tmpl w:val="2EDAAB7A"/>
@@ -13284,7 +13684,7 @@
       </w:rPr>
     </w:lvl>
   </w:abstractNum>
-  <w:abstractNum w:abstractNumId="11" w15:restartNumberingAfterBreak="0">
+  <w:abstractNum w:abstractNumId="13" w15:restartNumberingAfterBreak="0">
     <w:nsid w:val="4ED21EF4"/>
     <w:multiLevelType w:val="hybridMultilevel"/>
     <w:tmpl w:val="2EDAAB7A"/>
@@ -13402,7 +13802,7 @@
       </w:rPr>
     </w:lvl>
   </w:abstractNum>
-  <w:abstractNum w:abstractNumId="12" w15:restartNumberingAfterBreak="0">
+  <w:abstractNum w:abstractNumId="14" w15:restartNumberingAfterBreak="0">
     <w:nsid w:val="52375901"/>
     <w:multiLevelType w:val="hybridMultilevel"/>
     <w:tmpl w:val="A4AAA10C"/>
@@ -13520,7 +13920,7 @@
       </w:rPr>
     </w:lvl>
   </w:abstractNum>
-  <w:abstractNum w:abstractNumId="13" w15:restartNumberingAfterBreak="0">
+  <w:abstractNum w:abstractNumId="15" w15:restartNumberingAfterBreak="0">
     <w:nsid w:val="5A4F600A"/>
     <w:multiLevelType w:val="hybridMultilevel"/>
     <w:tmpl w:val="6074D3B2"/>
@@ -13633,7 +14033,7 @@
       </w:rPr>
     </w:lvl>
   </w:abstractNum>
-  <w:abstractNum w:abstractNumId="14" w15:restartNumberingAfterBreak="0">
+  <w:abstractNum w:abstractNumId="16" w15:restartNumberingAfterBreak="0">
     <w:nsid w:val="5F5F1028"/>
     <w:multiLevelType w:val="multilevel"/>
     <w:tmpl w:val="E9E6CB24"/>
@@ -13754,7 +14154,7 @@
       </w:pPr>
     </w:lvl>
   </w:abstractNum>
-  <w:abstractNum w:abstractNumId="15" w15:restartNumberingAfterBreak="0">
+  <w:abstractNum w:abstractNumId="17" w15:restartNumberingAfterBreak="0">
     <w:nsid w:val="64072639"/>
     <w:multiLevelType w:val="hybridMultilevel"/>
     <w:tmpl w:val="3586E788"/>
@@ -13877,7 +14277,7 @@
       </w:rPr>
     </w:lvl>
   </w:abstractNum>
-  <w:abstractNum w:abstractNumId="16" w15:restartNumberingAfterBreak="0">
+  <w:abstractNum w:abstractNumId="18" w15:restartNumberingAfterBreak="0">
     <w:nsid w:val="670F72E6"/>
     <w:multiLevelType w:val="multilevel"/>
     <w:tmpl w:val="799A754A"/>
@@ -14026,7 +14426,7 @@
       </w:rPr>
     </w:lvl>
   </w:abstractNum>
-  <w:abstractNum w:abstractNumId="17" w15:restartNumberingAfterBreak="0">
+  <w:abstractNum w:abstractNumId="19" w15:restartNumberingAfterBreak="0">
     <w:nsid w:val="688B6B31"/>
     <w:multiLevelType w:val="hybridMultilevel"/>
     <w:tmpl w:val="0EF2951A"/>
@@ -14139,7 +14539,156 @@
       </w:rPr>
     </w:lvl>
   </w:abstractNum>
-  <w:abstractNum w:abstractNumId="18" w15:restartNumberingAfterBreak="0">
+  <w:abstractNum w:abstractNumId="20" w15:restartNumberingAfterBreak="0">
+    <w:nsid w:val="6AA03DE3"/>
+    <w:multiLevelType w:val="multilevel"/>
+    <w:tmpl w:val="B7560860"/>
+    <w:lvl w:ilvl="0">
+      <w:start w:val="1"/>
+      <w:numFmt w:val="bullet"/>
+      <w:lvlText w:val=""/>
+      <w:lvlJc w:val="left"/>
+      <w:pPr>
+        <w:tabs>
+          <w:tab w:val="num" w:pos="720"/>
+        </w:tabs>
+        <w:ind w:left="720" w:hanging="360"/>
+      </w:pPr>
+      <w:rPr>
+        <w:rFonts w:ascii="Symbol" w:hAnsi="Symbol" w:hint="default"/>
+        <w:sz w:val="20"/>
+      </w:rPr>
+    </w:lvl>
+    <w:lvl w:ilvl="1" w:tentative="1">
+      <w:start w:val="1"/>
+      <w:numFmt w:val="bullet"/>
+      <w:lvlText w:val="o"/>
+      <w:lvlJc w:val="left"/>
+      <w:pPr>
+        <w:tabs>
+          <w:tab w:val="num" w:pos="1440"/>
+        </w:tabs>
+        <w:ind w:left="1440" w:hanging="360"/>
+      </w:pPr>
+      <w:rPr>
+        <w:rFonts w:ascii="Courier New" w:hAnsi="Courier New" w:hint="default"/>
+        <w:sz w:val="20"/>
+      </w:rPr>
+    </w:lvl>
+    <w:lvl w:ilvl="2" w:tentative="1">
+      <w:start w:val="1"/>
+      <w:numFmt w:val="bullet"/>
+      <w:lvlText w:val=""/>
+      <w:lvlJc w:val="left"/>
+      <w:pPr>
+        <w:tabs>
+          <w:tab w:val="num" w:pos="2160"/>
+        </w:tabs>
+        <w:ind w:left="2160" w:hanging="360"/>
+      </w:pPr>
+      <w:rPr>
+        <w:rFonts w:ascii="Wingdings" w:hAnsi="Wingdings" w:hint="default"/>
+        <w:sz w:val="20"/>
+      </w:rPr>
+    </w:lvl>
+    <w:lvl w:ilvl="3" w:tentative="1">
+      <w:start w:val="1"/>
+      <w:numFmt w:val="bullet"/>
+      <w:lvlText w:val=""/>
+      <w:lvlJc w:val="left"/>
+      <w:pPr>
+        <w:tabs>
+          <w:tab w:val="num" w:pos="2880"/>
+        </w:tabs>
+        <w:ind w:left="2880" w:hanging="360"/>
+      </w:pPr>
+      <w:rPr>
+        <w:rFonts w:ascii="Wingdings" w:hAnsi="Wingdings" w:hint="default"/>
+        <w:sz w:val="20"/>
+      </w:rPr>
+    </w:lvl>
+    <w:lvl w:ilvl="4" w:tentative="1">
+      <w:start w:val="1"/>
+      <w:numFmt w:val="bullet"/>
+      <w:lvlText w:val=""/>
+      <w:lvlJc w:val="left"/>
+      <w:pPr>
+        <w:tabs>
+          <w:tab w:val="num" w:pos="3600"/>
+        </w:tabs>
+        <w:ind w:left="3600" w:hanging="360"/>
+      </w:pPr>
+      <w:rPr>
+        <w:rFonts w:ascii="Wingdings" w:hAnsi="Wingdings" w:hint="default"/>
+        <w:sz w:val="20"/>
+      </w:rPr>
+    </w:lvl>
+    <w:lvl w:ilvl="5" w:tentative="1">
+      <w:start w:val="1"/>
+      <w:numFmt w:val="bullet"/>
+      <w:lvlText w:val=""/>
+      <w:lvlJc w:val="left"/>
+      <w:pPr>
+        <w:tabs>
+          <w:tab w:val="num" w:pos="4320"/>
+        </w:tabs>
+        <w:ind w:left="4320" w:hanging="360"/>
+      </w:pPr>
+      <w:rPr>
+        <w:rFonts w:ascii="Wingdings" w:hAnsi="Wingdings" w:hint="default"/>
+        <w:sz w:val="20"/>
+      </w:rPr>
+    </w:lvl>
+    <w:lvl w:ilvl="6" w:tentative="1">
+      <w:start w:val="1"/>
+      <w:numFmt w:val="bullet"/>
+      <w:lvlText w:val=""/>
+      <w:lvlJc w:val="left"/>
+      <w:pPr>
+        <w:tabs>
+          <w:tab w:val="num" w:pos="5040"/>
+        </w:tabs>
+        <w:ind w:left="5040" w:hanging="360"/>
+      </w:pPr>
+      <w:rPr>
+        <w:rFonts w:ascii="Wingdings" w:hAnsi="Wingdings" w:hint="default"/>
+        <w:sz w:val="20"/>
+      </w:rPr>
+    </w:lvl>
+    <w:lvl w:ilvl="7" w:tentative="1">
+      <w:start w:val="1"/>
+      <w:numFmt w:val="bullet"/>
+      <w:lvlText w:val=""/>
+      <w:lvlJc w:val="left"/>
+      <w:pPr>
+        <w:tabs>
+          <w:tab w:val="num" w:pos="5760"/>
+        </w:tabs>
+        <w:ind w:left="5760" w:hanging="360"/>
+      </w:pPr>
+      <w:rPr>
+        <w:rFonts w:ascii="Wingdings" w:hAnsi="Wingdings" w:hint="default"/>
+        <w:sz w:val="20"/>
+      </w:rPr>
+    </w:lvl>
+    <w:lvl w:ilvl="8" w:tentative="1">
+      <w:start w:val="1"/>
+      <w:numFmt w:val="bullet"/>
+      <w:lvlText w:val=""/>
+      <w:lvlJc w:val="left"/>
+      <w:pPr>
+        <w:tabs>
+          <w:tab w:val="num" w:pos="6480"/>
+        </w:tabs>
+        <w:ind w:left="6480" w:hanging="360"/>
+      </w:pPr>
+      <w:rPr>
+        <w:rFonts w:ascii="Wingdings" w:hAnsi="Wingdings" w:hint="default"/>
+        <w:sz w:val="20"/>
+      </w:rPr>
+    </w:lvl>
+  </w:abstractNum>
+  <w:abstractNum w:abstractNumId="21" w15:restartNumberingAfterBreak="0">
     <w:nsid w:val="6EB728C3"/>
     <w:multiLevelType w:val="hybridMultilevel"/>
     <w:tmpl w:val="FF9A5902"/>
@@ -14258,7 +14807,7 @@
       </w:rPr>
     </w:lvl>
   </w:abstractNum>
-  <w:abstractNum w:abstractNumId="19" w15:restartNumberingAfterBreak="0">
+  <w:abstractNum w:abstractNumId="22" w15:restartNumberingAfterBreak="0">
     <w:nsid w:val="7E1F33B6"/>
     <w:multiLevelType w:val="multilevel"/>
     <w:tmpl w:val="0038CBD2"/>
@@ -14408,64 +14957,73 @@
     </w:lvl>
   </w:abstractNum>
   <w:num w:numId="1" w16cid:durableId="26300283">
-    <w:abstractNumId w:val="15"/>
+    <w:abstractNumId w:val="17"/>
   </w:num>
   <w:num w:numId="2" w16cid:durableId="632637318">
+    <w:abstractNumId w:val="14"/>
+  </w:num>
+  <w:num w:numId="3" w16cid:durableId="1041980148">
     <w:abstractNumId w:val="12"/>
   </w:num>
-  <w:num w:numId="3" w16cid:durableId="1041980148">
-    <w:abstractNumId w:val="10"/>
-  </w:num>
   <w:num w:numId="4" w16cid:durableId="1168669370">
-    <w:abstractNumId w:val="18"/>
+    <w:abstractNumId w:val="21"/>
   </w:num>
   <w:num w:numId="5" w16cid:durableId="824930495">
     <w:abstractNumId w:val="1"/>
   </w:num>
   <w:num w:numId="6" w16cid:durableId="2028292655">
-    <w:abstractNumId w:val="11"/>
+    <w:abstractNumId w:val="13"/>
   </w:num>
   <w:num w:numId="7" w16cid:durableId="1718118304">
-    <w:abstractNumId w:val="3"/>
+    <w:abstractNumId w:val="4"/>
   </w:num>
   <w:num w:numId="8" w16cid:durableId="1815876531">
     <w:abstractNumId w:val="0"/>
   </w:num>
   <w:num w:numId="9" w16cid:durableId="663312983">
+    <w:abstractNumId w:val="8"/>
+  </w:num>
+  <w:num w:numId="10" w16cid:durableId="660620155">
     <w:abstractNumId w:val="6"/>
   </w:num>
-  <w:num w:numId="10" w16cid:durableId="660620155">
-    <w:abstractNumId w:val="5"/>
-  </w:num>
   <w:num w:numId="11" w16cid:durableId="1725642640">
-    <w:abstractNumId w:val="14"/>
+    <w:abstractNumId w:val="16"/>
   </w:num>
   <w:num w:numId="12" w16cid:durableId="1991670337">
-    <w:abstractNumId w:val="8"/>
+    <w:abstractNumId w:val="10"/>
   </w:num>
   <w:num w:numId="13" w16cid:durableId="892889490">
-    <w:abstractNumId w:val="13"/>
+    <w:abstractNumId w:val="15"/>
   </w:num>
   <w:num w:numId="14" w16cid:durableId="2075198316">
+    <w:abstractNumId w:val="11"/>
+  </w:num>
+  <w:num w:numId="15" w16cid:durableId="1871718413">
     <w:abstractNumId w:val="9"/>
   </w:num>
-  <w:num w:numId="15" w16cid:durableId="1871718413">
-    <w:abstractNumId w:val="7"/>
-  </w:num>
   <w:num w:numId="16" w16cid:durableId="497231910">
-    <w:abstractNumId w:val="17"/>
+    <w:abstractNumId w:val="19"/>
   </w:num>
   <w:num w:numId="17" w16cid:durableId="1166213753">
     <w:abstractNumId w:val="2"/>
   </w:num>
   <w:num w:numId="18" w16cid:durableId="1747652524">
-    <w:abstractNumId w:val="4"/>
+    <w:abstractNumId w:val="5"/>
   </w:num>
   <w:num w:numId="19" w16cid:durableId="1803646979">
-    <w:abstractNumId w:val="19"/>
+    <w:abstractNumId w:val="22"/>
   </w:num>
   <w:num w:numId="20" w16cid:durableId="2056849040">
-    <w:abstractNumId w:val="16"/>
+    <w:abstractNumId w:val="18"/>
+  </w:num>
+  <w:num w:numId="21" w16cid:durableId="1691687060">
+    <w:abstractNumId w:val="20"/>
+  </w:num>
+  <w:num w:numId="22" w16cid:durableId="1929267943">
+    <w:abstractNumId w:val="3"/>
+  </w:num>
+  <w:num w:numId="23" w16cid:durableId="103810823">
+    <w:abstractNumId w:val="7"/>
   </w:num>
 </w:numbering>
 </file>

</xml_diff>

<commit_message>
manage create button works
</commit_message>
<xml_diff>
--- a/ESOFT_admin_module-assessment_resource_10791_10791-1744178123139-CS6004ES_MS_CW1 (8).docx
+++ b/ESOFT_admin_module-assessment_resource_10791_10791-1744178123139-CS6004ES_MS_CW1 (8).docx
@@ -11534,6 +11534,9 @@
         <w:jc w:val="center"/>
       </w:pPr>
       <w:r>
+        <w:rPr>
+          <w:noProof/>
+        </w:rPr>
         <w:drawing>
           <wp:inline distT="0" distB="0" distL="0" distR="0" wp14:anchorId="32F18CF7" wp14:editId="1AA2A2B8">
             <wp:extent cx="4576625" cy="2028190"/>
@@ -11656,6 +11659,7 @@
       </w:pPr>
       <w:r>
         <w:rPr>
+          <w:noProof/>
           <w:sz w:val="24"/>
           <w:szCs w:val="24"/>
         </w:rPr>
@@ -11716,6 +11720,40 @@
           <w:szCs w:val="24"/>
         </w:rPr>
         <w:t>Figure: User Search Method</w:t>
+      </w:r>
+    </w:p>
+    <w:p>
+      <w:pPr>
+        <w:spacing w:line="360" w:lineRule="auto"/>
+        <w:rPr>
+          <w:sz w:val="24"/>
+          <w:szCs w:val="24"/>
+        </w:rPr>
+      </w:pPr>
+    </w:p>
+    <w:p>
+      <w:pPr>
+        <w:spacing w:line="360" w:lineRule="auto"/>
+        <w:rPr>
+          <w:sz w:val="24"/>
+          <w:szCs w:val="24"/>
+        </w:rPr>
+      </w:pPr>
+    </w:p>
+    <w:p>
+      <w:pPr>
+        <w:spacing w:line="360" w:lineRule="auto"/>
+        <w:rPr>
+          <w:sz w:val="24"/>
+          <w:szCs w:val="24"/>
+        </w:rPr>
+      </w:pPr>
+      <w:r>
+        <w:rPr>
+          <w:sz w:val="24"/>
+          <w:szCs w:val="24"/>
+        </w:rPr>
+        <w:t>M</w:t>
       </w:r>
     </w:p>
     <w:p>
@@ -15495,6 +15533,7 @@
   <w:style w:type="character" w:default="1" w:styleId="DefaultParagraphFont">
     <w:name w:val="Default Paragraph Font"/>
     <w:uiPriority w:val="1"/>
+    <w:semiHidden/>
     <w:unhideWhenUsed/>
   </w:style>
   <w:style w:type="table" w:default="1" w:styleId="TableNormal">

</xml_diff>